<commit_message>
deixando apenas 2 ambientes
</commit_message>
<xml_diff>
--- a/docs/figura.docx
+++ b/docs/figura.docx
@@ -2,15 +2,6 @@
 <file path=word/document.xml><?xml version="1.0" encoding="utf-8"?>
 <w:document xmlns:wpc="http://schemas.microsoft.com/office/word/2010/wordprocessingCanvas" xmlns:mc="http://schemas.openxmlformats.org/markup-compatibility/2006" xmlns:o="urn:schemas-microsoft-com:office:office" xmlns:r="http://schemas.openxmlformats.org/officeDocument/2006/relationships" xmlns:m="http://schemas.openxmlformats.org/officeDocument/2006/math" xmlns:v="urn:schemas-microsoft-com:vml" xmlns:wp14="http://schemas.microsoft.com/office/word/2010/wordprocessingDrawing" xmlns:wp="http://schemas.openxmlformats.org/drawingml/2006/wordprocessingDrawing" xmlns:w="http://schemas.openxmlformats.org/wordprocessingml/2006/main" xmlns:w14="http://schemas.microsoft.com/office/word/2010/wordml" xmlns:w10="urn:schemas-microsoft-com:office:word" xmlns:w15="http://schemas.microsoft.com/office/word/2012/wordml" xmlns:wpg="http://schemas.microsoft.com/office/word/2010/wordprocessingGroup" xmlns:wpi="http://schemas.microsoft.com/office/word/2010/wordprocessingInk" xmlns:wne="http://schemas.microsoft.com/office/word/2006/wordml" xmlns:wps="http://schemas.microsoft.com/office/word/2010/wordprocessingShape" xmlns:wpsCustomData="http://www.wps.cn/officeDocument/2013/wpsCustomData" mc:Ignorable="w14 w15 wp14">
   <w:body>
-    <w:p>
-      <w:pPr>
-        <w:rPr>
-          <w:rFonts w:ascii="SimSun" w:hAnsi="SimSun" w:eastAsia="SimSun" w:cs="SimSun"/>
-          <w:sz w:val="24"/>
-          <w:szCs w:val="24"/>
-        </w:rPr>
-      </w:pPr>
-    </w:p>
     <w:p>
       <w:pPr>
         <w:rPr>
@@ -33,13 +24,23 @@
     <w:p>
       <w:pPr>
         <w:rPr>
+          <w:rFonts w:hint="default" w:ascii="SimSun" w:hAnsi="SimSun" w:eastAsia="SimSun" w:cs="SimSun"/>
+          <w:sz w:val="24"/>
+          <w:szCs w:val="24"/>
+          <w:lang w:val="pt-BR"/>
+        </w:rPr>
+      </w:pPr>
+      <w:bookmarkStart w:id="0" w:name="_GoBack"/>
+      <w:bookmarkEnd w:id="0"/>
+    </w:p>
+    <w:p>
+      <w:pPr>
+        <w:rPr>
           <w:rFonts w:ascii="SimSun" w:hAnsi="SimSun" w:eastAsia="SimSun" w:cs="SimSun"/>
           <w:sz w:val="24"/>
           <w:szCs w:val="24"/>
         </w:rPr>
       </w:pPr>
-      <w:bookmarkStart w:id="0" w:name="_GoBack"/>
-      <w:bookmarkEnd w:id="0"/>
       <w:r>
         <w:rPr>
           <w:rFonts w:hint="default" w:ascii="SimSun" w:hAnsi="SimSun" w:eastAsia="SimSun" w:cs="SimSun"/>
@@ -48,7 +49,7 @@
           <w:lang w:val="pt-BR"/>
         </w:rPr>
         <w:drawing>
-          <wp:anchor distT="0" distB="0" distL="114300" distR="114300" simplePos="0" relativeHeight="251692032" behindDoc="1" locked="0" layoutInCell="1" allowOverlap="1">
+          <wp:anchor distT="0" distB="0" distL="114300" distR="114300" simplePos="0" relativeHeight="251678720" behindDoc="1" locked="0" layoutInCell="1" allowOverlap="1">
             <wp:simplePos x="0" y="0"/>
             <wp:positionH relativeFrom="column">
               <wp:posOffset>-203835</wp:posOffset>
@@ -82,59 +83,6 @@
                     <a:xfrm>
                       <a:off x="0" y="0"/>
                       <a:ext cx="2407285" cy="1162685"/>
-                    </a:xfrm>
-                    <a:prstGeom prst="rect">
-                      <a:avLst/>
-                    </a:prstGeom>
-                  </pic:spPr>
-                </pic:pic>
-              </a:graphicData>
-            </a:graphic>
-          </wp:anchor>
-        </w:drawing>
-      </w:r>
-      <w:r>
-        <w:rPr>
-          <w:rFonts w:hint="default" w:ascii="SimSun" w:hAnsi="SimSun" w:eastAsia="SimSun" w:cs="SimSun"/>
-          <w:sz w:val="24"/>
-          <w:szCs w:val="24"/>
-          <w:lang w:val="pt-BR"/>
-        </w:rPr>
-        <w:drawing>
-          <wp:anchor distT="0" distB="0" distL="114300" distR="114300" simplePos="0" relativeHeight="251676672" behindDoc="1" locked="0" layoutInCell="1" allowOverlap="1">
-            <wp:simplePos x="0" y="0"/>
-            <wp:positionH relativeFrom="column">
-              <wp:posOffset>6042025</wp:posOffset>
-            </wp:positionH>
-            <wp:positionV relativeFrom="paragraph">
-              <wp:posOffset>122555</wp:posOffset>
-            </wp:positionV>
-            <wp:extent cx="2653030" cy="1390015"/>
-            <wp:effectExtent l="0" t="0" r="13970" b="635"/>
-            <wp:wrapNone/>
-            <wp:docPr id="39" name="Imagem 39" descr="brancos"/>
-            <wp:cNvGraphicFramePr>
-              <a:graphicFrameLocks xmlns:a="http://schemas.openxmlformats.org/drawingml/2006/main" noChangeAspect="1"/>
-            </wp:cNvGraphicFramePr>
-            <a:graphic xmlns:a="http://schemas.openxmlformats.org/drawingml/2006/main">
-              <a:graphicData uri="http://schemas.openxmlformats.org/drawingml/2006/picture">
-                <pic:pic xmlns:pic="http://schemas.openxmlformats.org/drawingml/2006/picture">
-                  <pic:nvPicPr>
-                    <pic:cNvPr id="39" name="Imagem 39" descr="brancos"/>
-                    <pic:cNvPicPr>
-                      <a:picLocks noChangeAspect="1"/>
-                    </pic:cNvPicPr>
-                  </pic:nvPicPr>
-                  <pic:blipFill>
-                    <a:blip r:embed="rId5"/>
-                    <a:stretch>
-                      <a:fillRect/>
-                    </a:stretch>
-                  </pic:blipFill>
-                  <pic:spPr>
-                    <a:xfrm>
-                      <a:off x="0" y="0"/>
-                      <a:ext cx="2653030" cy="1390015"/>
                     </a:xfrm>
                     <a:prstGeom prst="rect">
                       <a:avLst/>
@@ -190,7 +138,7 @@
         <mc:AlternateContent>
           <mc:Choice Requires="wps">
             <w:drawing>
-              <wp:anchor distT="0" distB="0" distL="114300" distR="114300" simplePos="0" relativeHeight="251670528" behindDoc="0" locked="0" layoutInCell="1" allowOverlap="1">
+              <wp:anchor distT="0" distB="0" distL="114300" distR="114300" simplePos="0" relativeHeight="251667456" behindDoc="0" locked="0" layoutInCell="1" allowOverlap="1">
                 <wp:simplePos x="0" y="0"/>
                 <wp:positionH relativeFrom="column">
                   <wp:posOffset>2197100</wp:posOffset>
@@ -247,7 +195,7 @@
           </mc:Choice>
           <mc:Fallback>
             <w:pict>
-              <v:shape id="Conector de Seta Reta 25" o:spid="_x0000_s1026" o:spt="32" type="#_x0000_t32" style="position:absolute;left:0pt;flip:x y;margin-left:173pt;margin-top:1.1pt;height:0.65pt;width:75.7pt;z-index:251670528;mso-width-relative:page;mso-height-relative:page;" filled="f" stroked="t" coordsize="21600,21600" o:gfxdata="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">
+              <v:shape id="Conector de Seta Reta 25" o:spid="_x0000_s1026" o:spt="32" type="#_x0000_t32" style="position:absolute;left:0pt;flip:x y;margin-left:173pt;margin-top:1.1pt;height:0.65pt;width:75.7pt;z-index:251667456;mso-width-relative:page;mso-height-relative:page;" filled="f" stroked="t" coordsize="21600,21600" o:gfxdata="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">
                 <v:fill on="f" focussize="0,0"/>
                 <v:stroke weight="0.5pt" color="#767171 [1614]" miterlimit="8" joinstyle="miter" endarrow="open"/>
                 <v:imagedata o:title=""/>
@@ -264,7 +212,7 @@
         <mc:AlternateContent>
           <mc:Choice Requires="wps">
             <w:drawing>
-              <wp:anchor distT="0" distB="0" distL="114300" distR="114300" simplePos="0" relativeHeight="251669504" behindDoc="0" locked="0" layoutInCell="1" allowOverlap="1">
+              <wp:anchor distT="0" distB="0" distL="114300" distR="114300" simplePos="0" relativeHeight="251666432" behindDoc="0" locked="0" layoutInCell="1" allowOverlap="1">
                 <wp:simplePos x="0" y="0"/>
                 <wp:positionH relativeFrom="column">
                   <wp:posOffset>3171825</wp:posOffset>
@@ -322,7 +270,7 @@
           </mc:Choice>
           <mc:Fallback>
             <w:pict>
-              <v:line id="Conector Reto 24" o:spid="_x0000_s1026" o:spt="20" style="position:absolute;left:0pt;flip:y;margin-left:249.75pt;margin-top:1.1pt;height:75.1pt;width:0.3pt;z-index:251669504;mso-width-relative:page;mso-height-relative:page;" filled="f" stroked="t" coordsize="21600,21600" o:gfxdata="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">
+              <v:line id="Conector Reto 24" o:spid="_x0000_s1026" o:spt="20" style="position:absolute;left:0pt;flip:y;margin-left:249.75pt;margin-top:1.1pt;height:75.1pt;width:0.3pt;z-index:251666432;mso-width-relative:page;mso-height-relative:page;" filled="f" stroked="t" coordsize="21600,21600" o:gfxdata="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">
                 <v:fill on="f" focussize="0,0"/>
                 <v:stroke weight="0.5pt" color="#767171 [1614]" miterlimit="8" joinstyle="miter"/>
                 <v:imagedata o:title=""/>
@@ -359,80 +307,6 @@
           <w:szCs w:val="24"/>
         </w:rPr>
       </w:pPr>
-      <w:r>
-        <w:rPr>
-          <w:sz w:val="24"/>
-        </w:rPr>
-        <mc:AlternateContent>
-          <mc:Choice Requires="wps">
-            <w:drawing>
-              <wp:anchor distT="0" distB="0" distL="114300" distR="114300" simplePos="0" relativeHeight="251675648" behindDoc="0" locked="0" layoutInCell="1" allowOverlap="1">
-                <wp:simplePos x="0" y="0"/>
-                <wp:positionH relativeFrom="column">
-                  <wp:posOffset>7427595</wp:posOffset>
-                </wp:positionH>
-                <wp:positionV relativeFrom="paragraph">
-                  <wp:posOffset>132715</wp:posOffset>
-                </wp:positionV>
-                <wp:extent cx="8255" cy="796290"/>
-                <wp:effectExtent l="48260" t="0" r="57785" b="3810"/>
-                <wp:wrapNone/>
-                <wp:docPr id="38" name="Conector de Seta Reta 38"/>
-                <wp:cNvGraphicFramePr/>
-                <a:graphic xmlns:a="http://schemas.openxmlformats.org/drawingml/2006/main">
-                  <a:graphicData uri="http://schemas.microsoft.com/office/word/2010/wordprocessingShape">
-                    <wps:wsp>
-                      <wps:cNvCnPr/>
-                      <wps:spPr>
-                        <a:xfrm flipH="1" flipV="1">
-                          <a:off x="8341995" y="3244850"/>
-                          <a:ext cx="8255" cy="796290"/>
-                        </a:xfrm>
-                        <a:prstGeom prst="straightConnector1">
-                          <a:avLst/>
-                        </a:prstGeom>
-                        <a:ln>
-                          <a:solidFill>
-                            <a:schemeClr val="bg2">
-                              <a:lumMod val="50000"/>
-                            </a:schemeClr>
-                          </a:solidFill>
-                          <a:tailEnd type="arrow"/>
-                        </a:ln>
-                      </wps:spPr>
-                      <wps:style>
-                        <a:lnRef idx="1">
-                          <a:schemeClr val="accent1"/>
-                        </a:lnRef>
-                        <a:fillRef idx="0">
-                          <a:schemeClr val="accent1"/>
-                        </a:fillRef>
-                        <a:effectRef idx="0">
-                          <a:schemeClr val="accent1"/>
-                        </a:effectRef>
-                        <a:fontRef idx="minor">
-                          <a:schemeClr val="tx1"/>
-                        </a:fontRef>
-                      </wps:style>
-                      <wps:bodyPr/>
-                    </wps:wsp>
-                  </a:graphicData>
-                </a:graphic>
-              </wp:anchor>
-            </w:drawing>
-          </mc:Choice>
-          <mc:Fallback>
-            <w:pict>
-              <v:shape id="Conector de Seta Reta 38" o:spid="_x0000_s1026" o:spt="32" type="#_x0000_t32" style="position:absolute;left:0pt;flip:x y;margin-left:584.85pt;margin-top:10.45pt;height:62.7pt;width:0.65pt;z-index:251675648;mso-width-relative:page;mso-height-relative:page;" filled="f" stroked="t" coordsize="21600,21600" o:gfxdata="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">
-                <v:fill on="f" focussize="0,0"/>
-                <v:stroke weight="0.5pt" color="#767171 [1614]" miterlimit="8" joinstyle="miter" endarrow="open"/>
-                <v:imagedata o:title=""/>
-                <o:lock v:ext="edit" aspectratio="f"/>
-              </v:shape>
-            </w:pict>
-          </mc:Fallback>
-        </mc:AlternateContent>
-      </w:r>
     </w:p>
     <w:p>
       <w:pPr>
@@ -449,7 +323,7 @@
         <mc:AlternateContent>
           <mc:Choice Requires="wps">
             <w:drawing>
-              <wp:anchor distT="0" distB="0" distL="114300" distR="114300" simplePos="0" relativeHeight="251684864" behindDoc="0" locked="0" layoutInCell="1" allowOverlap="1">
+              <wp:anchor distT="0" distB="0" distL="114300" distR="114300" simplePos="0" relativeHeight="251675648" behindDoc="0" locked="0" layoutInCell="1" allowOverlap="1">
                 <wp:simplePos x="0" y="0"/>
                 <wp:positionH relativeFrom="column">
                   <wp:posOffset>5786120</wp:posOffset>
@@ -546,7 +420,7 @@
           </mc:Choice>
           <mc:Fallback>
             <w:pict>
-              <v:shape id="Elipse 47" o:spid="_x0000_s1026" o:spt="3" type="#_x0000_t3" style="position:absolute;left:0pt;margin-left:455.6pt;margin-top:13.8pt;height:31.2pt;width:68.05pt;z-index:251684864;v-text-anchor:middle;mso-width-relative:page;mso-height-relative:page;" fillcolor="#FFFFFF [3212]" filled="t" stroked="t" coordsize="21600,21600" o:gfxdata="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">
+              <v:shape id="Elipse 47" o:spid="_x0000_s1026" o:spt="3" type="#_x0000_t3" style="position:absolute;left:0pt;margin-left:455.6pt;margin-top:13.8pt;height:31.2pt;width:68.05pt;z-index:251675648;v-text-anchor:middle;mso-width-relative:page;mso-height-relative:page;" fillcolor="#FFFFFF [3212]" filled="t" stroked="t" coordsize="21600,21600" o:gfxdata="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">
                 <v:fill on="t" focussize="0,0"/>
                 <v:stroke weight="1pt" color="#000000 [3213]" miterlimit="8" joinstyle="miter"/>
                 <v:imagedata o:title=""/>
@@ -601,7 +475,7 @@
         <mc:AlternateContent>
           <mc:Choice Requires="wps">
             <w:drawing>
-              <wp:anchor distT="0" distB="0" distL="114300" distR="114300" simplePos="0" relativeHeight="251678720" behindDoc="0" locked="0" layoutInCell="1" allowOverlap="1">
+              <wp:anchor distT="0" distB="0" distL="114300" distR="114300" simplePos="0" relativeHeight="251671552" behindDoc="0" locked="0" layoutInCell="1" allowOverlap="1">
                 <wp:simplePos x="0" y="0"/>
                 <wp:positionH relativeFrom="column">
                   <wp:posOffset>4079875</wp:posOffset>
@@ -766,7 +640,7 @@
           </mc:Choice>
           <mc:Fallback>
             <w:pict>
-              <v:shape id="Elipse 40" o:spid="_x0000_s1026" o:spt="3" type="#_x0000_t3" style="position:absolute;left:0pt;margin-left:321.25pt;margin-top:9.05pt;height:45.35pt;width:96.4pt;z-index:251678720;v-text-anchor:middle;mso-width-relative:page;mso-height-relative:page;" fillcolor="#FFFFFF [3212]" filled="t" stroked="t" coordsize="21600,21600" o:gfxdata="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">
+              <v:shape id="Elipse 40" o:spid="_x0000_s1026" o:spt="3" type="#_x0000_t3" style="position:absolute;left:0pt;margin-left:321.25pt;margin-top:9.05pt;height:45.35pt;width:96.4pt;z-index:251671552;v-text-anchor:middle;mso-width-relative:page;mso-height-relative:page;" fillcolor="#FFFFFF [3212]" filled="t" stroked="t" coordsize="21600,21600" o:gfxdata="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">
                 <v:fill on="t" focussize="0,0"/>
                 <v:stroke weight="1pt" color="#000000 [3213]" miterlimit="8" joinstyle="miter"/>
                 <v:imagedata o:title=""/>
@@ -889,7 +763,7 @@
         <mc:AlternateContent>
           <mc:Choice Requires="wps">
             <w:drawing>
-              <wp:anchor distT="0" distB="0" distL="114300" distR="114300" simplePos="0" relativeHeight="251668480" behindDoc="0" locked="0" layoutInCell="1" allowOverlap="1">
+              <wp:anchor distT="0" distB="0" distL="114300" distR="114300" simplePos="0" relativeHeight="251665408" behindDoc="0" locked="0" layoutInCell="1" allowOverlap="1">
                 <wp:simplePos x="0" y="0"/>
                 <wp:positionH relativeFrom="column">
                   <wp:posOffset>2734310</wp:posOffset>
@@ -987,7 +861,7 @@
           </mc:Choice>
           <mc:Fallback>
             <w:pict>
-              <v:roundrect id="Retângulo arredondado 20" o:spid="_x0000_s1026" o:spt="2" style="position:absolute;left:0pt;margin-left:215.3pt;margin-top:13.95pt;height:36.15pt;width:68.85pt;z-index:251668480;v-text-anchor:middle;mso-width-relative:page;mso-height-relative:page;" filled="f" stroked="t" coordsize="21600,21600" arcsize="0.166666666666667" o:gfxdata="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">
+              <v:roundrect id="Retângulo arredondado 20" o:spid="_x0000_s1026" o:spt="2" style="position:absolute;left:0pt;margin-left:215.3pt;margin-top:13.95pt;height:36.15pt;width:68.85pt;z-index:251665408;v-text-anchor:middle;mso-width-relative:page;mso-height-relative:page;" filled="f" stroked="t" coordsize="21600,21600" arcsize="0.166666666666667" o:gfxdata="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">
                 <v:fill on="f" focussize="0,0"/>
                 <v:stroke weight="1pt" color="#767171 [1614]" miterlimit="8" joinstyle="miter"/>
                 <v:imagedata o:title=""/>
@@ -1043,7 +917,7 @@
         <mc:AlternateContent>
           <mc:Choice Requires="wps">
             <w:drawing>
-              <wp:anchor distT="0" distB="0" distL="114300" distR="114300" simplePos="0" relativeHeight="251662336" behindDoc="0" locked="0" layoutInCell="1" allowOverlap="1">
+              <wp:anchor distT="0" distB="0" distL="114300" distR="114300" simplePos="0" relativeHeight="251661312" behindDoc="0" locked="0" layoutInCell="1" allowOverlap="1">
                 <wp:simplePos x="0" y="0"/>
                 <wp:positionH relativeFrom="column">
                   <wp:posOffset>1278255</wp:posOffset>
@@ -1233,7 +1107,7 @@
           </mc:Choice>
           <mc:Fallback>
             <w:pict>
-              <v:shape id="Elipse 7" o:spid="_x0000_s1026" o:spt="3" type="#_x0000_t3" style="position:absolute;left:0pt;margin-left:100.65pt;margin-top:10pt;height:45.35pt;width:79.35pt;z-index:251662336;v-text-anchor:middle;mso-width-relative:page;mso-height-relative:page;" fillcolor="#FFFFFF [3212]" filled="t" stroked="t" coordsize="21600,21600" o:gfxdata="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">
+              <v:shape id="Elipse 7" o:spid="_x0000_s1026" o:spt="3" type="#_x0000_t3" style="position:absolute;left:0pt;margin-left:100.65pt;margin-top:10pt;height:45.35pt;width:79.35pt;z-index:251661312;v-text-anchor:middle;mso-width-relative:page;mso-height-relative:page;" fillcolor="#FFFFFF [3212]" filled="t" stroked="t" coordsize="21600,21600" o:gfxdata="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">
                 <v:fill on="t" focussize="0,0"/>
                 <v:stroke weight="1pt" color="#000000 [3213]" miterlimit="8" joinstyle="miter"/>
                 <v:imagedata o:title=""/>
@@ -1384,21 +1258,24 @@
       </w:pPr>
       <w:r>
         <w:rPr>
+          <w:rFonts w:hint="default" w:ascii="SimSun" w:hAnsi="SimSun" w:eastAsia="SimSun" w:cs="SimSun"/>
           <w:sz w:val="24"/>
+          <w:szCs w:val="24"/>
+          <w:lang w:val="pt-BR"/>
         </w:rPr>
         <w:drawing>
-          <wp:anchor distT="0" distB="0" distL="114300" distR="114300" simplePos="0" relativeHeight="251692032" behindDoc="1" locked="0" layoutInCell="1" allowOverlap="1">
+          <wp:anchor distT="0" distB="0" distL="114300" distR="114300" simplePos="0" relativeHeight="251669504" behindDoc="1" locked="0" layoutInCell="1" allowOverlap="1">
             <wp:simplePos x="0" y="0"/>
             <wp:positionH relativeFrom="column">
-              <wp:posOffset>6186805</wp:posOffset>
+              <wp:posOffset>1946275</wp:posOffset>
             </wp:positionH>
             <wp:positionV relativeFrom="paragraph">
-              <wp:posOffset>1736090</wp:posOffset>
+              <wp:posOffset>1997075</wp:posOffset>
             </wp:positionV>
-            <wp:extent cx="2490470" cy="1257935"/>
-            <wp:effectExtent l="0" t="0" r="5080" b="18415"/>
+            <wp:extent cx="2653030" cy="1390015"/>
+            <wp:effectExtent l="0" t="0" r="13970" b="635"/>
             <wp:wrapNone/>
-            <wp:docPr id="3" name="Picture 3" descr="neutro"/>
+            <wp:docPr id="39" name="Imagem 39" descr="brancos"/>
             <wp:cNvGraphicFramePr>
               <a:graphicFrameLocks xmlns:a="http://schemas.openxmlformats.org/drawingml/2006/main" noChangeAspect="1"/>
             </wp:cNvGraphicFramePr>
@@ -1406,13 +1283,13 @@
               <a:graphicData uri="http://schemas.openxmlformats.org/drawingml/2006/picture">
                 <pic:pic xmlns:pic="http://schemas.openxmlformats.org/drawingml/2006/picture">
                   <pic:nvPicPr>
-                    <pic:cNvPr id="3" name="Picture 3" descr="neutro"/>
+                    <pic:cNvPr id="39" name="Imagem 39" descr="brancos"/>
                     <pic:cNvPicPr>
                       <a:picLocks noChangeAspect="1"/>
                     </pic:cNvPicPr>
                   </pic:nvPicPr>
                   <pic:blipFill>
-                    <a:blip r:embed="rId6"/>
+                    <a:blip r:embed="rId5"/>
                     <a:stretch>
                       <a:fillRect/>
                     </a:stretch>
@@ -1420,7 +1297,7 @@
                   <pic:spPr>
                     <a:xfrm>
                       <a:off x="0" y="0"/>
-                      <a:ext cx="2490470" cy="1257935"/>
+                      <a:ext cx="2653030" cy="1390015"/>
                     </a:xfrm>
                     <a:prstGeom prst="rect">
                       <a:avLst/>
@@ -1439,27 +1316,29 @@
         <mc:AlternateContent>
           <mc:Choice Requires="wps">
             <w:drawing>
-              <wp:anchor distT="0" distB="0" distL="114300" distR="114300" simplePos="0" relativeHeight="251691008" behindDoc="0" locked="0" layoutInCell="1" allowOverlap="1">
+              <wp:anchor distT="0" distB="0" distL="114300" distR="114300" simplePos="0" relativeHeight="251678720" behindDoc="0" locked="0" layoutInCell="1" allowOverlap="1">
                 <wp:simplePos x="0" y="0"/>
                 <wp:positionH relativeFrom="column">
-                  <wp:posOffset>3184525</wp:posOffset>
+                  <wp:posOffset>3194685</wp:posOffset>
                 </wp:positionH>
                 <wp:positionV relativeFrom="paragraph">
-                  <wp:posOffset>2319655</wp:posOffset>
+                  <wp:posOffset>1075690</wp:posOffset>
                 </wp:positionV>
-                <wp:extent cx="2995930" cy="8255"/>
-                <wp:effectExtent l="0" t="48895" r="13970" b="57150"/>
+                <wp:extent cx="1905" cy="930275"/>
+                <wp:effectExtent l="47625" t="0" r="64770" b="3175"/>
                 <wp:wrapNone/>
-                <wp:docPr id="54" name="Conector de Seta Reta 54"/>
+                <wp:docPr id="3" name="Straight Arrow Connector 3"/>
                 <wp:cNvGraphicFramePr/>
                 <a:graphic xmlns:a="http://schemas.openxmlformats.org/drawingml/2006/main">
                   <a:graphicData uri="http://schemas.microsoft.com/office/word/2010/wordprocessingShape">
                     <wps:wsp>
-                      <wps:cNvCnPr/>
+                      <wps:cNvCnPr>
+                        <a:stCxn id="27" idx="2"/>
+                      </wps:cNvCnPr>
                       <wps:spPr>
-                        <a:xfrm flipV="1">
-                          <a:off x="4107815" y="6033770"/>
-                          <a:ext cx="2995930" cy="8255"/>
+                        <a:xfrm>
+                          <a:off x="4109085" y="4592320"/>
+                          <a:ext cx="1905" cy="930275"/>
                         </a:xfrm>
                         <a:prstGeom prst="straightConnector1">
                           <a:avLst/>
@@ -1496,7 +1375,7 @@
           </mc:Choice>
           <mc:Fallback>
             <w:pict>
-              <v:shape id="Conector de Seta Reta 54" o:spid="_x0000_s1026" o:spt="32" type="#_x0000_t32" style="position:absolute;left:0pt;flip:y;margin-left:250.75pt;margin-top:182.65pt;height:0.65pt;width:235.9pt;z-index:251691008;mso-width-relative:page;mso-height-relative:page;" filled="f" stroked="t" coordsize="21600,21600" o:gfxdata="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">
+              <v:shape id="_x0000_s1026" o:spid="_x0000_s1026" o:spt="32" type="#_x0000_t32" style="position:absolute;left:0pt;margin-left:251.55pt;margin-top:84.7pt;height:73.25pt;width:0.15pt;z-index:251678720;mso-width-relative:page;mso-height-relative:page;" filled="f" stroked="t" coordsize="21600,21600" o:gfxdata="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">
                 <v:fill on="f" focussize="0,0"/>
                 <v:stroke weight="0.5pt" color="#767171 [1614]" miterlimit="8" joinstyle="miter" endarrow="open"/>
                 <v:imagedata o:title=""/>
@@ -1513,303 +1392,7 @@
         <mc:AlternateContent>
           <mc:Choice Requires="wps">
             <w:drawing>
-              <wp:anchor distT="0" distB="0" distL="114300" distR="114300" simplePos="0" relativeHeight="251689984" behindDoc="0" locked="0" layoutInCell="1" allowOverlap="1">
-                <wp:simplePos x="0" y="0"/>
-                <wp:positionH relativeFrom="column">
-                  <wp:posOffset>3175635</wp:posOffset>
-                </wp:positionH>
-                <wp:positionV relativeFrom="paragraph">
-                  <wp:posOffset>1669415</wp:posOffset>
-                </wp:positionV>
-                <wp:extent cx="6350" cy="650240"/>
-                <wp:effectExtent l="4445" t="0" r="8255" b="16510"/>
-                <wp:wrapNone/>
-                <wp:docPr id="52" name="Conector Reto 52"/>
-                <wp:cNvGraphicFramePr/>
-                <a:graphic xmlns:a="http://schemas.openxmlformats.org/drawingml/2006/main">
-                  <a:graphicData uri="http://schemas.microsoft.com/office/word/2010/wordprocessingShape">
-                    <wps:wsp>
-                      <wps:cNvCnPr>
-                        <a:stCxn id="28" idx="2"/>
-                      </wps:cNvCnPr>
-                      <wps:spPr>
-                        <a:xfrm flipH="1">
-                          <a:off x="4096385" y="5383530"/>
-                          <a:ext cx="6350" cy="650240"/>
-                        </a:xfrm>
-                        <a:prstGeom prst="line">
-                          <a:avLst/>
-                        </a:prstGeom>
-                        <a:ln>
-                          <a:solidFill>
-                            <a:schemeClr val="bg2">
-                              <a:lumMod val="50000"/>
-                            </a:schemeClr>
-                          </a:solidFill>
-                        </a:ln>
-                      </wps:spPr>
-                      <wps:style>
-                        <a:lnRef idx="1">
-                          <a:schemeClr val="accent1"/>
-                        </a:lnRef>
-                        <a:fillRef idx="0">
-                          <a:schemeClr val="accent1"/>
-                        </a:fillRef>
-                        <a:effectRef idx="0">
-                          <a:schemeClr val="accent1"/>
-                        </a:effectRef>
-                        <a:fontRef idx="minor">
-                          <a:schemeClr val="tx1"/>
-                        </a:fontRef>
-                      </wps:style>
-                      <wps:bodyPr/>
-                    </wps:wsp>
-                  </a:graphicData>
-                </a:graphic>
-              </wp:anchor>
-            </w:drawing>
-          </mc:Choice>
-          <mc:Fallback>
-            <w:pict>
-              <v:line id="Conector Reto 52" o:spid="_x0000_s1026" o:spt="20" style="position:absolute;left:0pt;flip:x;margin-left:250.05pt;margin-top:131.45pt;height:51.2pt;width:0.5pt;z-index:251689984;mso-width-relative:page;mso-height-relative:page;" filled="f" stroked="t" coordsize="21600,21600" o:gfxdata="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">
-                <v:fill on="f" focussize="0,0"/>
-                <v:stroke weight="0.5pt" color="#767171 [1614]" miterlimit="8" joinstyle="miter"/>
-                <v:imagedata o:title=""/>
-                <o:lock v:ext="edit" aspectratio="f"/>
-              </v:line>
-            </w:pict>
-          </mc:Fallback>
-        </mc:AlternateContent>
-      </w:r>
-      <w:r>
-        <w:rPr>
-          <w:sz w:val="24"/>
-        </w:rPr>
-        <mc:AlternateContent>
-          <mc:Choice Requires="wps">
-            <w:drawing>
-              <wp:anchor distT="0" distB="0" distL="114300" distR="114300" simplePos="0" relativeHeight="251687936" behindDoc="0" locked="0" layoutInCell="1" allowOverlap="1">
-                <wp:simplePos x="0" y="0"/>
-                <wp:positionH relativeFrom="column">
-                  <wp:posOffset>5358765</wp:posOffset>
-                </wp:positionH>
-                <wp:positionV relativeFrom="paragraph">
-                  <wp:posOffset>1455420</wp:posOffset>
-                </wp:positionV>
-                <wp:extent cx="441325" cy="0"/>
-                <wp:effectExtent l="0" t="48895" r="15875" b="65405"/>
-                <wp:wrapNone/>
-                <wp:docPr id="51" name="Conector de Seta Reta 51"/>
-                <wp:cNvGraphicFramePr/>
-                <a:graphic xmlns:a="http://schemas.openxmlformats.org/drawingml/2006/main">
-                  <a:graphicData uri="http://schemas.microsoft.com/office/word/2010/wordprocessingShape">
-                    <wps:wsp>
-                      <wps:cNvCnPr/>
-                      <wps:spPr>
-                        <a:xfrm>
-                          <a:off x="0" y="0"/>
-                          <a:ext cx="441325" cy="0"/>
-                        </a:xfrm>
-                        <a:prstGeom prst="straightConnector1">
-                          <a:avLst/>
-                        </a:prstGeom>
-                        <a:ln>
-                          <a:tailEnd type="arrow" w="med" len="med"/>
-                        </a:ln>
-                      </wps:spPr>
-                      <wps:style>
-                        <a:lnRef idx="1">
-                          <a:schemeClr val="dk1"/>
-                        </a:lnRef>
-                        <a:fillRef idx="0">
-                          <a:schemeClr val="dk1"/>
-                        </a:fillRef>
-                        <a:effectRef idx="0">
-                          <a:schemeClr val="dk1"/>
-                        </a:effectRef>
-                        <a:fontRef idx="minor">
-                          <a:schemeClr val="tx1"/>
-                        </a:fontRef>
-                      </wps:style>
-                      <wps:bodyPr/>
-                    </wps:wsp>
-                  </a:graphicData>
-                </a:graphic>
-              </wp:anchor>
-            </w:drawing>
-          </mc:Choice>
-          <mc:Fallback>
-            <w:pict>
-              <v:shape id="Conector de Seta Reta 51" o:spid="_x0000_s1026" o:spt="32" type="#_x0000_t32" style="position:absolute;left:0pt;margin-left:421.95pt;margin-top:114.6pt;height:0pt;width:34.75pt;z-index:251687936;mso-width-relative:page;mso-height-relative:page;" filled="f" stroked="t" coordsize="21600,21600" o:gfxdata="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">
-                <v:fill on="f" focussize="0,0"/>
-                <v:stroke weight="0.5pt" color="#000000 [3200]" miterlimit="8" joinstyle="miter" endarrow="open"/>
-                <v:imagedata o:title=""/>
-                <o:lock v:ext="edit" aspectratio="f"/>
-              </v:shape>
-            </w:pict>
-          </mc:Fallback>
-        </mc:AlternateContent>
-      </w:r>
-      <w:r>
-        <w:rPr>
-          <w:sz w:val="24"/>
-        </w:rPr>
-        <mc:AlternateContent>
-          <mc:Choice Requires="wps">
-            <w:drawing>
-              <wp:anchor distT="0" distB="0" distL="114300" distR="114300" simplePos="0" relativeHeight="251688960" behindDoc="0" locked="0" layoutInCell="1" allowOverlap="1">
-                <wp:simplePos x="0" y="0"/>
-                <wp:positionH relativeFrom="column">
-                  <wp:posOffset>5813425</wp:posOffset>
-                </wp:positionH>
-                <wp:positionV relativeFrom="paragraph">
-                  <wp:posOffset>1243965</wp:posOffset>
-                </wp:positionV>
-                <wp:extent cx="864235" cy="396240"/>
-                <wp:effectExtent l="6350" t="6350" r="24765" b="16510"/>
-                <wp:wrapNone/>
-                <wp:docPr id="50" name="Elipse 50"/>
-                <wp:cNvGraphicFramePr/>
-                <a:graphic xmlns:a="http://schemas.openxmlformats.org/drawingml/2006/main">
-                  <a:graphicData uri="http://schemas.microsoft.com/office/word/2010/wordprocessingShape">
-                    <wps:wsp>
-                      <wps:cNvSpPr/>
-                      <wps:spPr>
-                        <a:xfrm>
-                          <a:off x="0" y="0"/>
-                          <a:ext cx="864235" cy="396240"/>
-                        </a:xfrm>
-                        <a:prstGeom prst="ellipse">
-                          <a:avLst/>
-                        </a:prstGeom>
-                        <a:solidFill>
-                          <a:schemeClr val="bg1"/>
-                        </a:solidFill>
-                        <a:ln>
-                          <a:solidFill>
-                            <a:schemeClr val="tx1"/>
-                          </a:solidFill>
-                        </a:ln>
-                      </wps:spPr>
-                      <wps:style>
-                        <a:lnRef idx="2">
-                          <a:schemeClr val="accent6"/>
-                        </a:lnRef>
-                        <a:fillRef idx="1">
-                          <a:schemeClr val="lt1"/>
-                        </a:fillRef>
-                        <a:effectRef idx="0">
-                          <a:schemeClr val="accent6"/>
-                        </a:effectRef>
-                        <a:fontRef idx="minor">
-                          <a:schemeClr val="dk1"/>
-                        </a:fontRef>
-                      </wps:style>
-                      <wps:txbx>
-                        <w:txbxContent>
-                          <w:p>
-                            <w:pPr>
-                              <w:keepNext w:val="0"/>
-                              <w:keepLines w:val="0"/>
-                              <w:pageBreakBefore w:val="0"/>
-                              <w:widowControl/>
-                              <w:kinsoku/>
-                              <w:wordWrap/>
-                              <w:overflowPunct/>
-                              <w:topLinePunct w:val="0"/>
-                              <w:autoSpaceDE/>
-                              <w:autoSpaceDN/>
-                              <w:bidi w:val="0"/>
-                              <w:adjustRightInd/>
-                              <w:snapToGrid/>
-                              <w:jc w:val="center"/>
-                              <w:textAlignment w:val="auto"/>
-                              <w:rPr>
-                                <w:rFonts w:hint="default"/>
-                                <w:sz w:val="14"/>
-                                <w:szCs w:val="14"/>
-                                <w:lang w:val="pt-BR"/>
-                              </w:rPr>
-                            </w:pPr>
-                            <w:r>
-                              <w:rPr>
-                                <w:rFonts w:hint="default"/>
-                                <w:sz w:val="14"/>
-                                <w:szCs w:val="14"/>
-                                <w:lang w:val="pt-BR"/>
-                              </w:rPr>
-                              <w:t>Flow - FSS</w:t>
-                            </w:r>
-                          </w:p>
-                        </w:txbxContent>
-                      </wps:txbx>
-                      <wps:bodyPr rot="0" spcFirstLastPara="0" vertOverflow="overflow" horzOverflow="overflow" vert="horz" wrap="square" lIns="91440" tIns="45720" rIns="91440" bIns="45720" numCol="1" spcCol="0" rtlCol="0" fromWordArt="0" anchor="ctr" anchorCtr="0" forceAA="0" compatLnSpc="1">
-                        <a:noAutofit/>
-                      </wps:bodyPr>
-                    </wps:wsp>
-                  </a:graphicData>
-                </a:graphic>
-              </wp:anchor>
-            </w:drawing>
-          </mc:Choice>
-          <mc:Fallback>
-            <w:pict>
-              <v:shape id="Elipse 50" o:spid="_x0000_s1026" o:spt="3" type="#_x0000_t3" style="position:absolute;left:0pt;margin-left:457.75pt;margin-top:97.95pt;height:31.2pt;width:68.05pt;z-index:251688960;v-text-anchor:middle;mso-width-relative:page;mso-height-relative:page;" fillcolor="#FFFFFF [3212]" filled="t" stroked="t" coordsize="21600,21600" o:gfxdata="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">
-                <v:fill on="t" focussize="0,0"/>
-                <v:stroke weight="1pt" color="#000000 [3213]" miterlimit="8" joinstyle="miter"/>
-                <v:imagedata o:title=""/>
-                <o:lock v:ext="edit" aspectratio="f"/>
-                <v:textbox>
-                  <w:txbxContent>
-                    <w:p>
-                      <w:pPr>
-                        <w:keepNext w:val="0"/>
-                        <w:keepLines w:val="0"/>
-                        <w:pageBreakBefore w:val="0"/>
-                        <w:widowControl/>
-                        <w:kinsoku/>
-                        <w:wordWrap/>
-                        <w:overflowPunct/>
-                        <w:topLinePunct w:val="0"/>
-                        <w:autoSpaceDE/>
-                        <w:autoSpaceDN/>
-                        <w:bidi w:val="0"/>
-                        <w:adjustRightInd/>
-                        <w:snapToGrid/>
-                        <w:jc w:val="center"/>
-                        <w:textAlignment w:val="auto"/>
-                        <w:rPr>
-                          <w:rFonts w:hint="default"/>
-                          <w:sz w:val="14"/>
-                          <w:szCs w:val="14"/>
-                          <w:lang w:val="pt-BR"/>
-                        </w:rPr>
-                      </w:pPr>
-                      <w:r>
-                        <w:rPr>
-                          <w:rFonts w:hint="default"/>
-                          <w:sz w:val="14"/>
-                          <w:szCs w:val="14"/>
-                          <w:lang w:val="pt-BR"/>
-                        </w:rPr>
-                        <w:t>Flow - FSS</w:t>
-                      </w:r>
-                    </w:p>
-                  </w:txbxContent>
-                </v:textbox>
-              </v:shape>
-            </w:pict>
-          </mc:Fallback>
-        </mc:AlternateContent>
-      </w:r>
-      <w:r>
-        <w:rPr>
-          <w:sz w:val="24"/>
-        </w:rPr>
-        <mc:AlternateContent>
-          <mc:Choice Requires="wps">
-            <w:drawing>
-              <wp:anchor distT="0" distB="0" distL="114300" distR="114300" simplePos="0" relativeHeight="251686912" behindDoc="0" locked="0" layoutInCell="1" allowOverlap="1">
+              <wp:anchor distT="0" distB="0" distL="114300" distR="114300" simplePos="0" relativeHeight="251677696" behindDoc="0" locked="0" layoutInCell="1" allowOverlap="1">
                 <wp:simplePos x="0" y="0"/>
                 <wp:positionH relativeFrom="column">
                   <wp:posOffset>5808345</wp:posOffset>
@@ -1906,7 +1489,7 @@
           </mc:Choice>
           <mc:Fallback>
             <w:pict>
-              <v:shape id="Elipse 48" o:spid="_x0000_s1026" o:spt="3" type="#_x0000_t3" style="position:absolute;left:0pt;margin-left:457.35pt;margin-top:49.1pt;height:31.2pt;width:68.05pt;z-index:251686912;v-text-anchor:middle;mso-width-relative:page;mso-height-relative:page;" fillcolor="#FFFFFF [3212]" filled="t" stroked="t" coordsize="21600,21600" o:gfxdata="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">
+              <v:shape id="Elipse 48" o:spid="_x0000_s1026" o:spt="3" type="#_x0000_t3" style="position:absolute;left:0pt;margin-left:457.35pt;margin-top:49.1pt;height:31.2pt;width:68.05pt;z-index:251677696;v-text-anchor:middle;mso-width-relative:page;mso-height-relative:page;" fillcolor="#FFFFFF [3212]" filled="t" stroked="t" coordsize="21600,21600" o:gfxdata="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">
                 <v:fill on="t" focussize="0,0"/>
                 <v:stroke weight="1pt" color="#000000 [3213]" miterlimit="8" joinstyle="miter"/>
                 <v:imagedata o:title=""/>
@@ -1961,7 +1544,7 @@
         <mc:AlternateContent>
           <mc:Choice Requires="wps">
             <w:drawing>
-              <wp:anchor distT="0" distB="0" distL="114300" distR="114300" simplePos="0" relativeHeight="251685888" behindDoc="0" locked="0" layoutInCell="1" allowOverlap="1">
+              <wp:anchor distT="0" distB="0" distL="114300" distR="114300" simplePos="0" relativeHeight="251676672" behindDoc="0" locked="0" layoutInCell="1" allowOverlap="1">
                 <wp:simplePos x="0" y="0"/>
                 <wp:positionH relativeFrom="column">
                   <wp:posOffset>5353685</wp:posOffset>
@@ -2013,7 +1596,7 @@
           </mc:Choice>
           <mc:Fallback>
             <w:pict>
-              <v:shape id="Conector de Seta Reta 49" o:spid="_x0000_s1026" o:spt="32" type="#_x0000_t32" style="position:absolute;left:0pt;margin-left:421.55pt;margin-top:65.75pt;height:0pt;width:34.75pt;z-index:251685888;mso-width-relative:page;mso-height-relative:page;" filled="f" stroked="t" coordsize="21600,21600" o:gfxdata="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">
+              <v:shape id="Conector de Seta Reta 49" o:spid="_x0000_s1026" o:spt="32" type="#_x0000_t32" style="position:absolute;left:0pt;margin-left:421.55pt;margin-top:65.75pt;height:0pt;width:34.75pt;z-index:251676672;mso-width-relative:page;mso-height-relative:page;" filled="f" stroked="t" coordsize="21600,21600" o:gfxdata="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">
                 <v:fill on="f" focussize="0,0"/>
                 <v:stroke weight="0.5pt" color="#000000 [3200]" miterlimit="8" joinstyle="miter" endarrow="open"/>
                 <v:imagedata o:title=""/>
@@ -2030,7 +1613,7 @@
         <mc:AlternateContent>
           <mc:Choice Requires="wps">
             <w:drawing>
-              <wp:anchor distT="0" distB="0" distL="114300" distR="114300" simplePos="0" relativeHeight="251683840" behindDoc="0" locked="0" layoutInCell="1" allowOverlap="1">
+              <wp:anchor distT="0" distB="0" distL="114300" distR="114300" simplePos="0" relativeHeight="251674624" behindDoc="0" locked="0" layoutInCell="1" allowOverlap="1">
                 <wp:simplePos x="0" y="0"/>
                 <wp:positionH relativeFrom="column">
                   <wp:posOffset>5331460</wp:posOffset>
@@ -2082,7 +1665,7 @@
           </mc:Choice>
           <mc:Fallback>
             <w:pict>
-              <v:shape id="Conector de Seta Reta 46" o:spid="_x0000_s1026" o:spt="32" type="#_x0000_t32" style="position:absolute;left:0pt;margin-left:419.8pt;margin-top:14.9pt;height:0pt;width:34.75pt;z-index:251683840;mso-width-relative:page;mso-height-relative:page;" filled="f" stroked="t" coordsize="21600,21600" o:gfxdata="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">
+              <v:shape id="Conector de Seta Reta 46" o:spid="_x0000_s1026" o:spt="32" type="#_x0000_t32" style="position:absolute;left:0pt;margin-left:419.8pt;margin-top:14.9pt;height:0pt;width:34.75pt;z-index:251674624;mso-width-relative:page;mso-height-relative:page;" filled="f" stroked="t" coordsize="21600,21600" o:gfxdata="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">
                 <v:fill on="f" focussize="0,0"/>
                 <v:stroke weight="0.5pt" color="#000000 [3200]" miterlimit="8" joinstyle="miter" endarrow="open"/>
                 <v:imagedata o:title=""/>
@@ -2099,364 +1682,7 @@
         <mc:AlternateContent>
           <mc:Choice Requires="wps">
             <w:drawing>
-              <wp:anchor distT="0" distB="0" distL="114300" distR="114300" simplePos="0" relativeHeight="251682816" behindDoc="0" locked="0" layoutInCell="1" allowOverlap="1">
-                <wp:simplePos x="0" y="0"/>
-                <wp:positionH relativeFrom="column">
-                  <wp:posOffset>4102100</wp:posOffset>
-                </wp:positionH>
-                <wp:positionV relativeFrom="paragraph">
-                  <wp:posOffset>1160145</wp:posOffset>
-                </wp:positionV>
-                <wp:extent cx="1224280" cy="575945"/>
-                <wp:effectExtent l="6350" t="6350" r="7620" b="8255"/>
-                <wp:wrapNone/>
-                <wp:docPr id="44" name="Elipse 44"/>
-                <wp:cNvGraphicFramePr/>
-                <a:graphic xmlns:a="http://schemas.openxmlformats.org/drawingml/2006/main">
-                  <a:graphicData uri="http://schemas.microsoft.com/office/word/2010/wordprocessingShape">
-                    <wps:wsp>
-                      <wps:cNvSpPr/>
-                      <wps:spPr>
-                        <a:xfrm>
-                          <a:off x="0" y="0"/>
-                          <a:ext cx="1224280" cy="575945"/>
-                        </a:xfrm>
-                        <a:prstGeom prst="ellipse">
-                          <a:avLst/>
-                        </a:prstGeom>
-                        <a:solidFill>
-                          <a:schemeClr val="bg1"/>
-                        </a:solidFill>
-                        <a:ln>
-                          <a:solidFill>
-                            <a:schemeClr val="tx1"/>
-                          </a:solidFill>
-                        </a:ln>
-                      </wps:spPr>
-                      <wps:style>
-                        <a:lnRef idx="2">
-                          <a:schemeClr val="accent6"/>
-                        </a:lnRef>
-                        <a:fillRef idx="1">
-                          <a:schemeClr val="lt1"/>
-                        </a:fillRef>
-                        <a:effectRef idx="0">
-                          <a:schemeClr val="accent6"/>
-                        </a:effectRef>
-                        <a:fontRef idx="minor">
-                          <a:schemeClr val="dk1"/>
-                        </a:fontRef>
-                      </wps:style>
-                      <wps:txbx>
-                        <w:txbxContent>
-                          <w:p>
-                            <w:pPr>
-                              <w:keepNext w:val="0"/>
-                              <w:keepLines w:val="0"/>
-                              <w:pageBreakBefore w:val="0"/>
-                              <w:widowControl/>
-                              <w:kinsoku/>
-                              <w:wordWrap/>
-                              <w:overflowPunct/>
-                              <w:topLinePunct w:val="0"/>
-                              <w:autoSpaceDE/>
-                              <w:autoSpaceDN/>
-                              <w:bidi w:val="0"/>
-                              <w:adjustRightInd/>
-                              <w:snapToGrid/>
-                              <w:jc w:val="center"/>
-                              <w:textAlignment w:val="auto"/>
-                              <w:rPr>
-                                <w:rFonts w:hint="default"/>
-                                <w:sz w:val="14"/>
-                                <w:szCs w:val="14"/>
-                                <w:lang w:val="pt-BR"/>
-                              </w:rPr>
-                            </w:pPr>
-                            <w:r>
-                              <w:rPr>
-                                <w:rFonts w:hint="default"/>
-                                <w:sz w:val="14"/>
-                                <w:szCs w:val="14"/>
-                                <w:lang w:val="pt-BR"/>
-                              </w:rPr>
-                              <w:t>Pós-teste</w:t>
-                            </w:r>
-                          </w:p>
-                          <w:p>
-                            <w:pPr>
-                              <w:keepNext w:val="0"/>
-                              <w:keepLines w:val="0"/>
-                              <w:pageBreakBefore w:val="0"/>
-                              <w:widowControl/>
-                              <w:kinsoku/>
-                              <w:wordWrap/>
-                              <w:overflowPunct/>
-                              <w:topLinePunct w:val="0"/>
-                              <w:autoSpaceDE/>
-                              <w:autoSpaceDN/>
-                              <w:bidi w:val="0"/>
-                              <w:adjustRightInd/>
-                              <w:snapToGrid/>
-                              <w:jc w:val="center"/>
-                              <w:textAlignment w:val="auto"/>
-                              <w:rPr>
-                                <w:rFonts w:hint="default"/>
-                                <w:sz w:val="14"/>
-                                <w:szCs w:val="14"/>
-                                <w:lang w:val="pt-BR"/>
-                              </w:rPr>
-                            </w:pPr>
-                            <w:r>
-                              <w:rPr>
-                                <w:rFonts w:hint="default"/>
-                                <w:sz w:val="14"/>
-                                <w:szCs w:val="14"/>
-                                <w:lang w:val="pt-BR"/>
-                              </w:rPr>
-                              <w:t>Q1 motivação</w:t>
-                            </w:r>
-                          </w:p>
-                          <w:p>
-                            <w:pPr>
-                              <w:keepNext w:val="0"/>
-                              <w:keepLines w:val="0"/>
-                              <w:pageBreakBefore w:val="0"/>
-                              <w:widowControl/>
-                              <w:kinsoku/>
-                              <w:wordWrap/>
-                              <w:overflowPunct/>
-                              <w:topLinePunct w:val="0"/>
-                              <w:autoSpaceDE/>
-                              <w:autoSpaceDN/>
-                              <w:bidi w:val="0"/>
-                              <w:adjustRightInd/>
-                              <w:snapToGrid/>
-                              <w:jc w:val="center"/>
-                              <w:textAlignment w:val="auto"/>
-                              <w:rPr>
-                                <w:rFonts w:hint="default"/>
-                                <w:sz w:val="14"/>
-                                <w:szCs w:val="14"/>
-                                <w:lang w:val="pt-BR"/>
-                              </w:rPr>
-                            </w:pPr>
-                            <w:r>
-                              <w:rPr>
-                                <w:rFonts w:hint="default"/>
-                                <w:sz w:val="14"/>
-                                <w:szCs w:val="14"/>
-                                <w:lang w:val="pt-BR"/>
-                              </w:rPr>
-                              <w:t>(MMS) &amp; Q2 (RTF)</w:t>
-                            </w:r>
-                          </w:p>
-                        </w:txbxContent>
-                      </wps:txbx>
-                      <wps:bodyPr rot="0" spcFirstLastPara="0" vertOverflow="overflow" horzOverflow="overflow" vert="horz" wrap="square" lIns="91440" tIns="45720" rIns="91440" bIns="45720" numCol="1" spcCol="0" rtlCol="0" fromWordArt="0" anchor="ctr" anchorCtr="0" forceAA="0" compatLnSpc="1">
-                        <a:noAutofit/>
-                      </wps:bodyPr>
-                    </wps:wsp>
-                  </a:graphicData>
-                </a:graphic>
-              </wp:anchor>
-            </w:drawing>
-          </mc:Choice>
-          <mc:Fallback>
-            <w:pict>
-              <v:shape id="Elipse 44" o:spid="_x0000_s1026" o:spt="3" type="#_x0000_t3" style="position:absolute;left:0pt;margin-left:323pt;margin-top:91.35pt;height:45.35pt;width:96.4pt;z-index:251682816;v-text-anchor:middle;mso-width-relative:page;mso-height-relative:page;" fillcolor="#FFFFFF [3212]" filled="t" stroked="t" coordsize="21600,21600" o:gfxdata="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">
-                <v:fill on="t" focussize="0,0"/>
-                <v:stroke weight="1pt" color="#000000 [3213]" miterlimit="8" joinstyle="miter"/>
-                <v:imagedata o:title=""/>
-                <o:lock v:ext="edit" aspectratio="f"/>
-                <v:textbox>
-                  <w:txbxContent>
-                    <w:p>
-                      <w:pPr>
-                        <w:keepNext w:val="0"/>
-                        <w:keepLines w:val="0"/>
-                        <w:pageBreakBefore w:val="0"/>
-                        <w:widowControl/>
-                        <w:kinsoku/>
-                        <w:wordWrap/>
-                        <w:overflowPunct/>
-                        <w:topLinePunct w:val="0"/>
-                        <w:autoSpaceDE/>
-                        <w:autoSpaceDN/>
-                        <w:bidi w:val="0"/>
-                        <w:adjustRightInd/>
-                        <w:snapToGrid/>
-                        <w:jc w:val="center"/>
-                        <w:textAlignment w:val="auto"/>
-                        <w:rPr>
-                          <w:rFonts w:hint="default"/>
-                          <w:sz w:val="14"/>
-                          <w:szCs w:val="14"/>
-                          <w:lang w:val="pt-BR"/>
-                        </w:rPr>
-                      </w:pPr>
-                      <w:r>
-                        <w:rPr>
-                          <w:rFonts w:hint="default"/>
-                          <w:sz w:val="14"/>
-                          <w:szCs w:val="14"/>
-                          <w:lang w:val="pt-BR"/>
-                        </w:rPr>
-                        <w:t>Pós-teste</w:t>
-                      </w:r>
-                    </w:p>
-                    <w:p>
-                      <w:pPr>
-                        <w:keepNext w:val="0"/>
-                        <w:keepLines w:val="0"/>
-                        <w:pageBreakBefore w:val="0"/>
-                        <w:widowControl/>
-                        <w:kinsoku/>
-                        <w:wordWrap/>
-                        <w:overflowPunct/>
-                        <w:topLinePunct w:val="0"/>
-                        <w:autoSpaceDE/>
-                        <w:autoSpaceDN/>
-                        <w:bidi w:val="0"/>
-                        <w:adjustRightInd/>
-                        <w:snapToGrid/>
-                        <w:jc w:val="center"/>
-                        <w:textAlignment w:val="auto"/>
-                        <w:rPr>
-                          <w:rFonts w:hint="default"/>
-                          <w:sz w:val="14"/>
-                          <w:szCs w:val="14"/>
-                          <w:lang w:val="pt-BR"/>
-                        </w:rPr>
-                      </w:pPr>
-                      <w:r>
-                        <w:rPr>
-                          <w:rFonts w:hint="default"/>
-                          <w:sz w:val="14"/>
-                          <w:szCs w:val="14"/>
-                          <w:lang w:val="pt-BR"/>
-                        </w:rPr>
-                        <w:t>Q1 motivação</w:t>
-                      </w:r>
-                    </w:p>
-                    <w:p>
-                      <w:pPr>
-                        <w:keepNext w:val="0"/>
-                        <w:keepLines w:val="0"/>
-                        <w:pageBreakBefore w:val="0"/>
-                        <w:widowControl/>
-                        <w:kinsoku/>
-                        <w:wordWrap/>
-                        <w:overflowPunct/>
-                        <w:topLinePunct w:val="0"/>
-                        <w:autoSpaceDE/>
-                        <w:autoSpaceDN/>
-                        <w:bidi w:val="0"/>
-                        <w:adjustRightInd/>
-                        <w:snapToGrid/>
-                        <w:jc w:val="center"/>
-                        <w:textAlignment w:val="auto"/>
-                        <w:rPr>
-                          <w:rFonts w:hint="default"/>
-                          <w:sz w:val="14"/>
-                          <w:szCs w:val="14"/>
-                          <w:lang w:val="pt-BR"/>
-                        </w:rPr>
-                      </w:pPr>
-                      <w:r>
-                        <w:rPr>
-                          <w:rFonts w:hint="default"/>
-                          <w:sz w:val="14"/>
-                          <w:szCs w:val="14"/>
-                          <w:lang w:val="pt-BR"/>
-                        </w:rPr>
-                        <w:t>(MMS) &amp; Q2 (RTF)</w:t>
-                      </w:r>
-                    </w:p>
-                  </w:txbxContent>
-                </v:textbox>
-              </v:shape>
-            </w:pict>
-          </mc:Fallback>
-        </mc:AlternateContent>
-      </w:r>
-      <w:r>
-        <w:rPr>
-          <w:sz w:val="24"/>
-        </w:rPr>
-        <mc:AlternateContent>
-          <mc:Choice Requires="wps">
-            <w:drawing>
-              <wp:anchor distT="0" distB="0" distL="114300" distR="114300" simplePos="0" relativeHeight="251681792" behindDoc="0" locked="0" layoutInCell="1" allowOverlap="1">
-                <wp:simplePos x="0" y="0"/>
-                <wp:positionH relativeFrom="column">
-                  <wp:posOffset>3642995</wp:posOffset>
-                </wp:positionH>
-                <wp:positionV relativeFrom="paragraph">
-                  <wp:posOffset>1462405</wp:posOffset>
-                </wp:positionV>
-                <wp:extent cx="441325" cy="0"/>
-                <wp:effectExtent l="0" t="48895" r="15875" b="65405"/>
-                <wp:wrapNone/>
-                <wp:docPr id="45" name="Conector de Seta Reta 45"/>
-                <wp:cNvGraphicFramePr/>
-                <a:graphic xmlns:a="http://schemas.openxmlformats.org/drawingml/2006/main">
-                  <a:graphicData uri="http://schemas.microsoft.com/office/word/2010/wordprocessingShape">
-                    <wps:wsp>
-                      <wps:cNvCnPr/>
-                      <wps:spPr>
-                        <a:xfrm>
-                          <a:off x="0" y="0"/>
-                          <a:ext cx="441325" cy="0"/>
-                        </a:xfrm>
-                        <a:prstGeom prst="straightConnector1">
-                          <a:avLst/>
-                        </a:prstGeom>
-                        <a:ln>
-                          <a:tailEnd type="arrow" w="med" len="med"/>
-                        </a:ln>
-                      </wps:spPr>
-                      <wps:style>
-                        <a:lnRef idx="1">
-                          <a:schemeClr val="dk1"/>
-                        </a:lnRef>
-                        <a:fillRef idx="0">
-                          <a:schemeClr val="dk1"/>
-                        </a:fillRef>
-                        <a:effectRef idx="0">
-                          <a:schemeClr val="dk1"/>
-                        </a:effectRef>
-                        <a:fontRef idx="minor">
-                          <a:schemeClr val="tx1"/>
-                        </a:fontRef>
-                      </wps:style>
-                      <wps:bodyPr/>
-                    </wps:wsp>
-                  </a:graphicData>
-                </a:graphic>
-              </wp:anchor>
-            </w:drawing>
-          </mc:Choice>
-          <mc:Fallback>
-            <w:pict>
-              <v:shape id="Conector de Seta Reta 45" o:spid="_x0000_s1026" o:spt="32" type="#_x0000_t32" style="position:absolute;left:0pt;margin-left:286.85pt;margin-top:115.15pt;height:0pt;width:34.75pt;z-index:251681792;mso-width-relative:page;mso-height-relative:page;" filled="f" stroked="t" coordsize="21600,21600" o:gfxdata="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">
-                <v:fill on="f" focussize="0,0"/>
-                <v:stroke weight="0.5pt" color="#000000 [3200]" miterlimit="8" joinstyle="miter" endarrow="open"/>
-                <v:imagedata o:title=""/>
-                <o:lock v:ext="edit" aspectratio="f"/>
-              </v:shape>
-            </w:pict>
-          </mc:Fallback>
-        </mc:AlternateContent>
-      </w:r>
-      <w:r>
-        <w:rPr>
-          <w:sz w:val="24"/>
-        </w:rPr>
-        <mc:AlternateContent>
-          <mc:Choice Requires="wps">
-            <w:drawing>
-              <wp:anchor distT="0" distB="0" distL="114300" distR="114300" simplePos="0" relativeHeight="251680768" behindDoc="0" locked="0" layoutInCell="1" allowOverlap="1">
+              <wp:anchor distT="0" distB="0" distL="114300" distR="114300" simplePos="0" relativeHeight="251673600" behindDoc="0" locked="0" layoutInCell="1" allowOverlap="1">
                 <wp:simplePos x="0" y="0"/>
                 <wp:positionH relativeFrom="column">
                   <wp:posOffset>4102735</wp:posOffset>
@@ -2621,7 +1847,7 @@
           </mc:Choice>
           <mc:Fallback>
             <w:pict>
-              <v:shape id="Elipse 42" o:spid="_x0000_s1026" o:spt="3" type="#_x0000_t3" style="position:absolute;left:0pt;margin-left:323.05pt;margin-top:43.65pt;height:45.35pt;width:96.4pt;z-index:251680768;v-text-anchor:middle;mso-width-relative:page;mso-height-relative:page;" fillcolor="#FFFFFF [3212]" filled="t" stroked="t" coordsize="21600,21600" o:gfxdata="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">
+              <v:shape id="Elipse 42" o:spid="_x0000_s1026" o:spt="3" type="#_x0000_t3" style="position:absolute;left:0pt;margin-left:323.05pt;margin-top:43.65pt;height:45.35pt;width:96.4pt;z-index:251673600;v-text-anchor:middle;mso-width-relative:page;mso-height-relative:page;" fillcolor="#FFFFFF [3212]" filled="t" stroked="t" coordsize="21600,21600" o:gfxdata="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">
                 <v:fill on="t" focussize="0,0"/>
                 <v:stroke weight="1pt" color="#000000 [3213]" miterlimit="8" joinstyle="miter"/>
                 <v:imagedata o:title=""/>
@@ -2744,7 +1970,7 @@
         <mc:AlternateContent>
           <mc:Choice Requires="wps">
             <w:drawing>
-              <wp:anchor distT="0" distB="0" distL="114300" distR="114300" simplePos="0" relativeHeight="251679744" behindDoc="0" locked="0" layoutInCell="1" allowOverlap="1">
+              <wp:anchor distT="0" distB="0" distL="114300" distR="114300" simplePos="0" relativeHeight="251672576" behindDoc="0" locked="0" layoutInCell="1" allowOverlap="1">
                 <wp:simplePos x="0" y="0"/>
                 <wp:positionH relativeFrom="column">
                   <wp:posOffset>3643630</wp:posOffset>
@@ -2796,7 +2022,7 @@
           </mc:Choice>
           <mc:Fallback>
             <w:pict>
-              <v:shape id="Conector de Seta Reta 43" o:spid="_x0000_s1026" o:spt="32" type="#_x0000_t32" style="position:absolute;left:0pt;margin-left:286.9pt;margin-top:67.45pt;height:0pt;width:34.75pt;z-index:251679744;mso-width-relative:page;mso-height-relative:page;" filled="f" stroked="t" coordsize="21600,21600" o:gfxdata="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">
+              <v:shape id="Conector de Seta Reta 43" o:spid="_x0000_s1026" o:spt="32" type="#_x0000_t32" style="position:absolute;left:0pt;margin-left:286.9pt;margin-top:67.45pt;height:0pt;width:34.75pt;z-index:251672576;mso-width-relative:page;mso-height-relative:page;" filled="f" stroked="t" coordsize="21600,21600" o:gfxdata="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">
                 <v:fill on="f" focussize="0,0"/>
                 <v:stroke weight="0.5pt" color="#000000 [3200]" miterlimit="8" joinstyle="miter" endarrow="open"/>
                 <v:imagedata o:title=""/>
@@ -2813,7 +2039,7 @@
         <mc:AlternateContent>
           <mc:Choice Requires="wps">
             <w:drawing>
-              <wp:anchor distT="0" distB="0" distL="114300" distR="114300" simplePos="0" relativeHeight="251677696" behindDoc="0" locked="0" layoutInCell="1" allowOverlap="1">
+              <wp:anchor distT="0" distB="0" distL="114300" distR="114300" simplePos="0" relativeHeight="251670528" behindDoc="0" locked="0" layoutInCell="1" allowOverlap="1">
                 <wp:simplePos x="0" y="0"/>
                 <wp:positionH relativeFrom="column">
                   <wp:posOffset>3620770</wp:posOffset>
@@ -2865,7 +2091,7 @@
           </mc:Choice>
           <mc:Fallback>
             <w:pict>
-              <v:shape id="Conector de Seta Reta 41" o:spid="_x0000_s1026" o:spt="32" type="#_x0000_t32" style="position:absolute;left:0pt;margin-left:285.1pt;margin-top:17.25pt;height:0pt;width:34.75pt;z-index:251677696;mso-width-relative:page;mso-height-relative:page;" filled="f" stroked="t" coordsize="21600,21600" o:gfxdata="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">
+              <v:shape id="Conector de Seta Reta 41" o:spid="_x0000_s1026" o:spt="32" type="#_x0000_t32" style="position:absolute;left:0pt;margin-left:285.1pt;margin-top:17.25pt;height:0pt;width:34.75pt;z-index:251670528;mso-width-relative:page;mso-height-relative:page;" filled="f" stroked="t" coordsize="21600,21600" o:gfxdata="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">
                 <v:fill on="f" focussize="0,0"/>
                 <v:stroke weight="0.5pt" color="#000000 [3200]" miterlimit="8" joinstyle="miter" endarrow="open"/>
                 <v:imagedata o:title=""/>
@@ -2882,315 +2108,7 @@
         <mc:AlternateContent>
           <mc:Choice Requires="wps">
             <w:drawing>
-              <wp:anchor distT="0" distB="0" distL="114300" distR="114300" simplePos="0" relativeHeight="251674624" behindDoc="0" locked="0" layoutInCell="1" allowOverlap="1">
-                <wp:simplePos x="0" y="0"/>
-                <wp:positionH relativeFrom="column">
-                  <wp:posOffset>3201670</wp:posOffset>
-                </wp:positionH>
-                <wp:positionV relativeFrom="paragraph">
-                  <wp:posOffset>516255</wp:posOffset>
-                </wp:positionV>
-                <wp:extent cx="4225925" cy="8255"/>
-                <wp:effectExtent l="0" t="0" r="0" b="0"/>
-                <wp:wrapNone/>
-                <wp:docPr id="32" name="Conector Reto 32"/>
-                <wp:cNvGraphicFramePr/>
-                <a:graphic xmlns:a="http://schemas.openxmlformats.org/drawingml/2006/main">
-                  <a:graphicData uri="http://schemas.microsoft.com/office/word/2010/wordprocessingShape">
-                    <wps:wsp>
-                      <wps:cNvCnPr/>
-                      <wps:spPr>
-                        <a:xfrm flipV="1">
-                          <a:off x="4116070" y="4032885"/>
-                          <a:ext cx="4225925" cy="8255"/>
-                        </a:xfrm>
-                        <a:prstGeom prst="line">
-                          <a:avLst/>
-                        </a:prstGeom>
-                        <a:ln>
-                          <a:solidFill>
-                            <a:schemeClr val="bg2">
-                              <a:lumMod val="50000"/>
-                            </a:schemeClr>
-                          </a:solidFill>
-                        </a:ln>
-                      </wps:spPr>
-                      <wps:style>
-                        <a:lnRef idx="1">
-                          <a:schemeClr val="accent1"/>
-                        </a:lnRef>
-                        <a:fillRef idx="0">
-                          <a:schemeClr val="accent1"/>
-                        </a:fillRef>
-                        <a:effectRef idx="0">
-                          <a:schemeClr val="accent1"/>
-                        </a:effectRef>
-                        <a:fontRef idx="minor">
-                          <a:schemeClr val="tx1"/>
-                        </a:fontRef>
-                      </wps:style>
-                      <wps:bodyPr/>
-                    </wps:wsp>
-                  </a:graphicData>
-                </a:graphic>
-              </wp:anchor>
-            </w:drawing>
-          </mc:Choice>
-          <mc:Fallback>
-            <w:pict>
-              <v:line id="Conector Reto 32" o:spid="_x0000_s1026" o:spt="20" style="position:absolute;left:0pt;flip:y;margin-left:252.1pt;margin-top:40.65pt;height:0.65pt;width:332.75pt;z-index:251674624;mso-width-relative:page;mso-height-relative:page;" filled="f" stroked="t" coordsize="21600,21600" o:gfxdata="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">
-                <v:fill on="f" focussize="0,0"/>
-                <v:stroke weight="0.5pt" color="#767171 [1614]" miterlimit="8" joinstyle="miter"/>
-                <v:imagedata o:title=""/>
-                <o:lock v:ext="edit" aspectratio="f"/>
-              </v:line>
-            </w:pict>
-          </mc:Fallback>
-        </mc:AlternateContent>
-      </w:r>
-      <w:r>
-        <w:rPr>
-          <w:sz w:val="24"/>
-        </w:rPr>
-        <mc:AlternateContent>
-          <mc:Choice Requires="wps">
-            <w:drawing>
-              <wp:anchor distT="0" distB="0" distL="114300" distR="114300" simplePos="0" relativeHeight="251673600" behindDoc="0" locked="0" layoutInCell="1" allowOverlap="1">
-                <wp:simplePos x="0" y="0"/>
-                <wp:positionH relativeFrom="column">
-                  <wp:posOffset>3193415</wp:posOffset>
-                </wp:positionH>
-                <wp:positionV relativeFrom="paragraph">
-                  <wp:posOffset>524510</wp:posOffset>
-                </wp:positionV>
-                <wp:extent cx="1270" cy="92075"/>
-                <wp:effectExtent l="4445" t="0" r="13335" b="3175"/>
-                <wp:wrapNone/>
-                <wp:docPr id="29" name="Conector Reto 29"/>
-                <wp:cNvGraphicFramePr/>
-                <a:graphic xmlns:a="http://schemas.openxmlformats.org/drawingml/2006/main">
-                  <a:graphicData uri="http://schemas.microsoft.com/office/word/2010/wordprocessingShape">
-                    <wps:wsp>
-                      <wps:cNvCnPr>
-                        <a:stCxn id="27" idx="0"/>
-                      </wps:cNvCnPr>
-                      <wps:spPr>
-                        <a:xfrm flipH="1" flipV="1">
-                          <a:off x="4107815" y="4041140"/>
-                          <a:ext cx="1270" cy="92075"/>
-                        </a:xfrm>
-                        <a:prstGeom prst="line">
-                          <a:avLst/>
-                        </a:prstGeom>
-                        <a:ln>
-                          <a:solidFill>
-                            <a:schemeClr val="bg2">
-                              <a:lumMod val="50000"/>
-                            </a:schemeClr>
-                          </a:solidFill>
-                        </a:ln>
-                      </wps:spPr>
-                      <wps:style>
-                        <a:lnRef idx="1">
-                          <a:schemeClr val="accent1"/>
-                        </a:lnRef>
-                        <a:fillRef idx="0">
-                          <a:schemeClr val="accent1"/>
-                        </a:fillRef>
-                        <a:effectRef idx="0">
-                          <a:schemeClr val="accent1"/>
-                        </a:effectRef>
-                        <a:fontRef idx="minor">
-                          <a:schemeClr val="tx1"/>
-                        </a:fontRef>
-                      </wps:style>
-                      <wps:bodyPr/>
-                    </wps:wsp>
-                  </a:graphicData>
-                </a:graphic>
-              </wp:anchor>
-            </w:drawing>
-          </mc:Choice>
-          <mc:Fallback>
-            <w:pict>
-              <v:line id="Conector Reto 29" o:spid="_x0000_s1026" o:spt="20" style="position:absolute;left:0pt;flip:x y;margin-left:251.45pt;margin-top:41.3pt;height:7.25pt;width:0.1pt;z-index:251673600;mso-width-relative:page;mso-height-relative:page;" filled="f" stroked="t" coordsize="21600,21600" o:gfxdata="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">
-                <v:fill on="f" focussize="0,0"/>
-                <v:stroke weight="0.5pt" color="#767171 [1614]" miterlimit="8" joinstyle="miter"/>
-                <v:imagedata o:title=""/>
-                <o:lock v:ext="edit" aspectratio="f"/>
-              </v:line>
-            </w:pict>
-          </mc:Fallback>
-        </mc:AlternateContent>
-      </w:r>
-      <w:r>
-        <w:rPr>
-          <w:sz w:val="24"/>
-        </w:rPr>
-        <mc:AlternateContent>
-          <mc:Choice Requires="wps">
-            <w:drawing>
-              <wp:anchor distT="0" distB="0" distL="114300" distR="114300" simplePos="0" relativeHeight="251672576" behindDoc="0" locked="0" layoutInCell="1" allowOverlap="1">
-                <wp:simplePos x="0" y="0"/>
-                <wp:positionH relativeFrom="column">
-                  <wp:posOffset>2744470</wp:posOffset>
-                </wp:positionH>
-                <wp:positionV relativeFrom="paragraph">
-                  <wp:posOffset>1210310</wp:posOffset>
-                </wp:positionV>
-                <wp:extent cx="874395" cy="459105"/>
-                <wp:effectExtent l="6350" t="6350" r="14605" b="10795"/>
-                <wp:wrapNone/>
-                <wp:docPr id="28" name="Retângulo arredondado 28"/>
-                <wp:cNvGraphicFramePr/>
-                <a:graphic xmlns:a="http://schemas.openxmlformats.org/drawingml/2006/main">
-                  <a:graphicData uri="http://schemas.microsoft.com/office/word/2010/wordprocessingShape">
-                    <wps:wsp>
-                      <wps:cNvSpPr/>
-                      <wps:spPr>
-                        <a:xfrm>
-                          <a:off x="0" y="0"/>
-                          <a:ext cx="874395" cy="459105"/>
-                        </a:xfrm>
-                        <a:prstGeom prst="roundRect">
-                          <a:avLst/>
-                        </a:prstGeom>
-                        <a:noFill/>
-                        <a:ln>
-                          <a:solidFill>
-                            <a:schemeClr val="bg2">
-                              <a:lumMod val="50000"/>
-                            </a:schemeClr>
-                          </a:solidFill>
-                        </a:ln>
-                      </wps:spPr>
-                      <wps:style>
-                        <a:lnRef idx="2">
-                          <a:schemeClr val="accent6"/>
-                        </a:lnRef>
-                        <a:fillRef idx="1">
-                          <a:schemeClr val="lt1"/>
-                        </a:fillRef>
-                        <a:effectRef idx="0">
-                          <a:schemeClr val="accent6"/>
-                        </a:effectRef>
-                        <a:fontRef idx="minor">
-                          <a:schemeClr val="dk1"/>
-                        </a:fontRef>
-                      </wps:style>
-                      <wps:txbx>
-                        <w:txbxContent>
-                          <w:p>
-                            <w:pPr>
-                              <w:jc w:val="center"/>
-                              <w:rPr>
-                                <w:rFonts w:hint="default"/>
-                                <w:sz w:val="14"/>
-                                <w:szCs w:val="14"/>
-                              </w:rPr>
-                            </w:pPr>
-                            <w:r>
-                              <w:rPr>
-                                <w:rFonts w:hint="default"/>
-                                <w:sz w:val="14"/>
-                                <w:szCs w:val="14"/>
-                              </w:rPr>
-                              <w:t>Sistema Tutor</w:t>
-                            </w:r>
-                          </w:p>
-                          <w:p>
-                            <w:pPr>
-                              <w:jc w:val="center"/>
-                              <w:rPr>
-                                <w:rFonts w:hint="default"/>
-                                <w:sz w:val="14"/>
-                                <w:szCs w:val="14"/>
-                                <w:lang w:val="pt-BR"/>
-                              </w:rPr>
-                            </w:pPr>
-                            <w:r>
-                              <w:rPr>
-                                <w:rFonts w:hint="default"/>
-                                <w:sz w:val="14"/>
-                                <w:szCs w:val="14"/>
-                                <w:lang w:val="pt-BR"/>
-                              </w:rPr>
-                              <w:t>neutro</w:t>
-                            </w:r>
-                          </w:p>
-                        </w:txbxContent>
-                      </wps:txbx>
-                      <wps:bodyPr rot="0" spcFirstLastPara="0" vertOverflow="overflow" horzOverflow="overflow" vert="horz" wrap="square" lIns="91440" tIns="45720" rIns="91440" bIns="45720" numCol="1" spcCol="0" rtlCol="0" fromWordArt="0" anchor="ctr" anchorCtr="0" forceAA="0" compatLnSpc="1">
-                        <a:noAutofit/>
-                      </wps:bodyPr>
-                    </wps:wsp>
-                  </a:graphicData>
-                </a:graphic>
-              </wp:anchor>
-            </w:drawing>
-          </mc:Choice>
-          <mc:Fallback>
-            <w:pict>
-              <v:roundrect id="Retângulo arredondado 28" o:spid="_x0000_s1026" o:spt="2" style="position:absolute;left:0pt;margin-left:216.1pt;margin-top:95.3pt;height:36.15pt;width:68.85pt;z-index:251672576;v-text-anchor:middle;mso-width-relative:page;mso-height-relative:page;" filled="f" stroked="t" coordsize="21600,21600" arcsize="0.166666666666667" o:gfxdata="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">
-                <v:fill on="f" focussize="0,0"/>
-                <v:stroke weight="1pt" color="#767171 [1614]" miterlimit="8" joinstyle="miter"/>
-                <v:imagedata o:title=""/>
-                <o:lock v:ext="edit" aspectratio="f"/>
-                <v:textbox>
-                  <w:txbxContent>
-                    <w:p>
-                      <w:pPr>
-                        <w:jc w:val="center"/>
-                        <w:rPr>
-                          <w:rFonts w:hint="default"/>
-                          <w:sz w:val="14"/>
-                          <w:szCs w:val="14"/>
-                        </w:rPr>
-                      </w:pPr>
-                      <w:r>
-                        <w:rPr>
-                          <w:rFonts w:hint="default"/>
-                          <w:sz w:val="14"/>
-                          <w:szCs w:val="14"/>
-                        </w:rPr>
-                        <w:t>Sistema Tutor</w:t>
-                      </w:r>
-                    </w:p>
-                    <w:p>
-                      <w:pPr>
-                        <w:jc w:val="center"/>
-                        <w:rPr>
-                          <w:rFonts w:hint="default"/>
-                          <w:sz w:val="14"/>
-                          <w:szCs w:val="14"/>
-                          <w:lang w:val="pt-BR"/>
-                        </w:rPr>
-                      </w:pPr>
-                      <w:r>
-                        <w:rPr>
-                          <w:rFonts w:hint="default"/>
-                          <w:sz w:val="14"/>
-                          <w:szCs w:val="14"/>
-                          <w:lang w:val="pt-BR"/>
-                        </w:rPr>
-                        <w:t>neutro</w:t>
-                      </w:r>
-                    </w:p>
-                  </w:txbxContent>
-                </v:textbox>
-              </v:roundrect>
-            </w:pict>
-          </mc:Fallback>
-        </mc:AlternateContent>
-      </w:r>
-      <w:r>
-        <w:rPr>
-          <w:sz w:val="24"/>
-        </w:rPr>
-        <mc:AlternateContent>
-          <mc:Choice Requires="wps">
-            <w:drawing>
-              <wp:anchor distT="0" distB="0" distL="114300" distR="114300" simplePos="0" relativeHeight="251671552" behindDoc="0" locked="0" layoutInCell="1" allowOverlap="1">
+              <wp:anchor distT="0" distB="0" distL="114300" distR="114300" simplePos="0" relativeHeight="251668480" behindDoc="0" locked="0" layoutInCell="1" allowOverlap="1">
                 <wp:simplePos x="0" y="0"/>
                 <wp:positionH relativeFrom="column">
                   <wp:posOffset>2757170</wp:posOffset>
@@ -3299,7 +2217,7 @@
           </mc:Choice>
           <mc:Fallback>
             <w:pict>
-              <v:roundrect id="Retângulo arredondado 27" o:spid="_x0000_s1026" o:spt="2" style="position:absolute;left:0pt;margin-left:217.1pt;margin-top:48.55pt;height:36.15pt;width:68.85pt;z-index:251671552;v-text-anchor:middle;mso-width-relative:page;mso-height-relative:page;" filled="f" stroked="t" coordsize="21600,21600" arcsize="0.166666666666667" o:gfxdata="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">
+              <v:roundrect id="Retângulo arredondado 27" o:spid="_x0000_s1026" o:spt="2" style="position:absolute;left:0pt;margin-left:217.1pt;margin-top:48.55pt;height:36.15pt;width:68.85pt;z-index:251668480;v-text-anchor:middle;mso-width-relative:page;mso-height-relative:page;" filled="f" stroked="t" coordsize="21600,21600" arcsize="0.166666666666667" o:gfxdata="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">
                 <v:fill on="f" focussize="0,0"/>
                 <v:stroke weight="1pt" color="#767171 [1614]" miterlimit="8" joinstyle="miter"/>
                 <v:imagedata o:title=""/>
@@ -3435,75 +2353,6 @@
         <mc:AlternateContent>
           <mc:Choice Requires="wps">
             <w:drawing>
-              <wp:anchor distT="0" distB="0" distL="114300" distR="114300" simplePos="0" relativeHeight="251661312" behindDoc="0" locked="0" layoutInCell="1" allowOverlap="1">
-                <wp:simplePos x="0" y="0"/>
-                <wp:positionH relativeFrom="column">
-                  <wp:posOffset>809625</wp:posOffset>
-                </wp:positionH>
-                <wp:positionV relativeFrom="paragraph">
-                  <wp:posOffset>1426210</wp:posOffset>
-                </wp:positionV>
-                <wp:extent cx="458470" cy="0"/>
-                <wp:effectExtent l="0" t="48895" r="17780" b="65405"/>
-                <wp:wrapNone/>
-                <wp:docPr id="6" name="Conector de Seta Reta 6"/>
-                <wp:cNvGraphicFramePr/>
-                <a:graphic xmlns:a="http://schemas.openxmlformats.org/drawingml/2006/main">
-                  <a:graphicData uri="http://schemas.microsoft.com/office/word/2010/wordprocessingShape">
-                    <wps:wsp>
-                      <wps:cNvCnPr/>
-                      <wps:spPr>
-                        <a:xfrm>
-                          <a:off x="1970405" y="3723640"/>
-                          <a:ext cx="458470" cy="0"/>
-                        </a:xfrm>
-                        <a:prstGeom prst="straightConnector1">
-                          <a:avLst/>
-                        </a:prstGeom>
-                        <a:ln>
-                          <a:tailEnd type="arrow" w="med" len="med"/>
-                        </a:ln>
-                      </wps:spPr>
-                      <wps:style>
-                        <a:lnRef idx="1">
-                          <a:schemeClr val="dk1"/>
-                        </a:lnRef>
-                        <a:fillRef idx="0">
-                          <a:schemeClr val="dk1"/>
-                        </a:fillRef>
-                        <a:effectRef idx="0">
-                          <a:schemeClr val="dk1"/>
-                        </a:effectRef>
-                        <a:fontRef idx="minor">
-                          <a:schemeClr val="tx1"/>
-                        </a:fontRef>
-                      </wps:style>
-                      <wps:bodyPr/>
-                    </wps:wsp>
-                  </a:graphicData>
-                </a:graphic>
-              </wp:anchor>
-            </w:drawing>
-          </mc:Choice>
-          <mc:Fallback>
-            <w:pict>
-              <v:shape id="Conector de Seta Reta 6" o:spid="_x0000_s1026" o:spt="32" type="#_x0000_t32" style="position:absolute;left:0pt;margin-left:63.75pt;margin-top:112.3pt;height:0pt;width:36.1pt;z-index:251661312;mso-width-relative:page;mso-height-relative:page;" filled="f" stroked="t" coordsize="21600,21600" o:gfxdata="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">
-                <v:fill on="f" focussize="0,0"/>
-                <v:stroke weight="0.5pt" color="#000000 [3200]" miterlimit="8" joinstyle="miter" endarrow="open"/>
-                <v:imagedata o:title=""/>
-                <o:lock v:ext="edit" aspectratio="f"/>
-              </v:shape>
-            </w:pict>
-          </mc:Fallback>
-        </mc:AlternateContent>
-      </w:r>
-      <w:r>
-        <w:rPr>
-          <w:sz w:val="24"/>
-        </w:rPr>
-        <mc:AlternateContent>
-          <mc:Choice Requires="wps">
-            <w:drawing>
               <wp:anchor distT="0" distB="0" distL="114300" distR="114300" simplePos="0" relativeHeight="251660288" behindDoc="0" locked="0" layoutInCell="1" allowOverlap="1">
                 <wp:simplePos x="0" y="0"/>
                 <wp:positionH relativeFrom="column">
@@ -3573,414 +2422,7 @@
         <mc:AlternateContent>
           <mc:Choice Requires="wps">
             <w:drawing>
-              <wp:anchor distT="0" distB="0" distL="114300" distR="114300" simplePos="0" relativeHeight="251666432" behindDoc="0" locked="0" layoutInCell="1" allowOverlap="1">
-                <wp:simplePos x="0" y="0"/>
-                <wp:positionH relativeFrom="column">
-                  <wp:posOffset>1283335</wp:posOffset>
-                </wp:positionH>
-                <wp:positionV relativeFrom="paragraph">
-                  <wp:posOffset>1137920</wp:posOffset>
-                </wp:positionV>
-                <wp:extent cx="1007745" cy="575945"/>
-                <wp:effectExtent l="6350" t="6350" r="14605" b="8255"/>
-                <wp:wrapNone/>
-                <wp:docPr id="16" name="Elipse 16"/>
-                <wp:cNvGraphicFramePr/>
-                <a:graphic xmlns:a="http://schemas.openxmlformats.org/drawingml/2006/main">
-                  <a:graphicData uri="http://schemas.microsoft.com/office/word/2010/wordprocessingShape">
-                    <wps:wsp>
-                      <wps:cNvSpPr/>
-                      <wps:spPr>
-                        <a:xfrm>
-                          <a:off x="0" y="0"/>
-                          <a:ext cx="1007745" cy="575945"/>
-                        </a:xfrm>
-                        <a:prstGeom prst="ellipse">
-                          <a:avLst/>
-                        </a:prstGeom>
-                        <a:solidFill>
-                          <a:schemeClr val="bg1"/>
-                        </a:solidFill>
-                        <a:ln>
-                          <a:solidFill>
-                            <a:schemeClr val="tx1"/>
-                          </a:solidFill>
-                        </a:ln>
-                      </wps:spPr>
-                      <wps:style>
-                        <a:lnRef idx="2">
-                          <a:schemeClr val="accent6"/>
-                        </a:lnRef>
-                        <a:fillRef idx="1">
-                          <a:schemeClr val="lt1"/>
-                        </a:fillRef>
-                        <a:effectRef idx="0">
-                          <a:schemeClr val="accent6"/>
-                        </a:effectRef>
-                        <a:fontRef idx="minor">
-                          <a:schemeClr val="dk1"/>
-                        </a:fontRef>
-                      </wps:style>
-                      <wps:txbx>
-                        <w:txbxContent>
-                          <w:p>
-                            <w:pPr>
-                              <w:keepNext w:val="0"/>
-                              <w:keepLines w:val="0"/>
-                              <w:pageBreakBefore w:val="0"/>
-                              <w:widowControl/>
-                              <w:kinsoku/>
-                              <w:wordWrap/>
-                              <w:overflowPunct/>
-                              <w:topLinePunct w:val="0"/>
-                              <w:autoSpaceDE/>
-                              <w:autoSpaceDN/>
-                              <w:bidi w:val="0"/>
-                              <w:adjustRightInd/>
-                              <w:snapToGrid/>
-                              <w:jc w:val="center"/>
-                              <w:textAlignment w:val="auto"/>
-                              <w:rPr>
-                                <w:rFonts w:hint="default"/>
-                                <w:sz w:val="14"/>
-                                <w:szCs w:val="14"/>
-                                <w:lang w:val="pt-BR"/>
-                              </w:rPr>
-                            </w:pPr>
-                            <w:r>
-                              <w:rPr>
-                                <w:rFonts w:hint="default"/>
-                                <w:sz w:val="14"/>
-                                <w:szCs w:val="14"/>
-                                <w:lang w:val="pt-BR"/>
-                              </w:rPr>
-                              <w:t>Pré-teste</w:t>
-                            </w:r>
-                          </w:p>
-                          <w:p>
-                            <w:pPr>
-                              <w:keepNext w:val="0"/>
-                              <w:keepLines w:val="0"/>
-                              <w:pageBreakBefore w:val="0"/>
-                              <w:widowControl/>
-                              <w:kinsoku/>
-                              <w:wordWrap/>
-                              <w:overflowPunct/>
-                              <w:topLinePunct w:val="0"/>
-                              <w:autoSpaceDE/>
-                              <w:autoSpaceDN/>
-                              <w:bidi w:val="0"/>
-                              <w:adjustRightInd/>
-                              <w:snapToGrid/>
-                              <w:jc w:val="center"/>
-                              <w:textAlignment w:val="auto"/>
-                              <w:rPr>
-                                <w:rFonts w:hint="default"/>
-                                <w:sz w:val="14"/>
-                                <w:szCs w:val="14"/>
-                                <w:lang w:val="pt-BR"/>
-                              </w:rPr>
-                            </w:pPr>
-                            <w:r>
-                              <w:rPr>
-                                <w:rFonts w:hint="default"/>
-                                <w:sz w:val="14"/>
-                                <w:szCs w:val="14"/>
-                                <w:lang w:val="pt-BR"/>
-                              </w:rPr>
-                              <w:t>Q1 motivação</w:t>
-                            </w:r>
-                          </w:p>
-                          <w:p>
-                            <w:pPr>
-                              <w:keepNext w:val="0"/>
-                              <w:keepLines w:val="0"/>
-                              <w:pageBreakBefore w:val="0"/>
-                              <w:widowControl/>
-                              <w:kinsoku/>
-                              <w:wordWrap/>
-                              <w:overflowPunct/>
-                              <w:topLinePunct w:val="0"/>
-                              <w:autoSpaceDE/>
-                              <w:autoSpaceDN/>
-                              <w:bidi w:val="0"/>
-                              <w:adjustRightInd/>
-                              <w:snapToGrid/>
-                              <w:jc w:val="center"/>
-                              <w:textAlignment w:val="auto"/>
-                              <w:rPr>
-                                <w:rFonts w:hint="default"/>
-                                <w:sz w:val="14"/>
-                                <w:szCs w:val="14"/>
-                                <w:lang w:val="pt-BR"/>
-                              </w:rPr>
-                            </w:pPr>
-                            <w:r>
-                              <w:rPr>
-                                <w:rFonts w:hint="default"/>
-                                <w:sz w:val="14"/>
-                                <w:szCs w:val="14"/>
-                                <w:lang w:val="pt-BR"/>
-                              </w:rPr>
-                              <w:t>(MMS)</w:t>
-                            </w:r>
-                          </w:p>
-                          <w:p>
-                            <w:pPr>
-                              <w:keepNext w:val="0"/>
-                              <w:keepLines w:val="0"/>
-                              <w:pageBreakBefore w:val="0"/>
-                              <w:widowControl/>
-                              <w:kinsoku/>
-                              <w:wordWrap/>
-                              <w:overflowPunct/>
-                              <w:topLinePunct w:val="0"/>
-                              <w:autoSpaceDE/>
-                              <w:autoSpaceDN/>
-                              <w:bidi w:val="0"/>
-                              <w:adjustRightInd/>
-                              <w:snapToGrid/>
-                              <w:jc w:val="center"/>
-                              <w:textAlignment w:val="auto"/>
-                              <w:rPr>
-                                <w:rFonts w:hint="default"/>
-                                <w:sz w:val="14"/>
-                                <w:szCs w:val="14"/>
-                                <w:lang w:val="pt-BR"/>
-                              </w:rPr>
-                            </w:pPr>
-                          </w:p>
-                        </w:txbxContent>
-                      </wps:txbx>
-                      <wps:bodyPr rot="0" spcFirstLastPara="0" vertOverflow="overflow" horzOverflow="overflow" vert="horz" wrap="square" lIns="91440" tIns="45720" rIns="91440" bIns="45720" numCol="1" spcCol="0" rtlCol="0" fromWordArt="0" anchor="ctr" anchorCtr="0" forceAA="0" compatLnSpc="1">
-                        <a:noAutofit/>
-                      </wps:bodyPr>
-                    </wps:wsp>
-                  </a:graphicData>
-                </a:graphic>
-              </wp:anchor>
-            </w:drawing>
-          </mc:Choice>
-          <mc:Fallback>
-            <w:pict>
-              <v:shape id="Elipse 16" o:spid="_x0000_s1026" o:spt="3" type="#_x0000_t3" style="position:absolute;left:0pt;margin-left:101.05pt;margin-top:89.6pt;height:45.35pt;width:79.35pt;z-index:251666432;v-text-anchor:middle;mso-width-relative:page;mso-height-relative:page;" fillcolor="#FFFFFF [3212]" filled="t" stroked="t" coordsize="21600,21600" o:gfxdata="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">
-                <v:fill on="t" focussize="0,0"/>
-                <v:stroke weight="1pt" color="#000000 [3213]" miterlimit="8" joinstyle="miter"/>
-                <v:imagedata o:title=""/>
-                <o:lock v:ext="edit" aspectratio="f"/>
-                <v:textbox>
-                  <w:txbxContent>
-                    <w:p>
-                      <w:pPr>
-                        <w:keepNext w:val="0"/>
-                        <w:keepLines w:val="0"/>
-                        <w:pageBreakBefore w:val="0"/>
-                        <w:widowControl/>
-                        <w:kinsoku/>
-                        <w:wordWrap/>
-                        <w:overflowPunct/>
-                        <w:topLinePunct w:val="0"/>
-                        <w:autoSpaceDE/>
-                        <w:autoSpaceDN/>
-                        <w:bidi w:val="0"/>
-                        <w:adjustRightInd/>
-                        <w:snapToGrid/>
-                        <w:jc w:val="center"/>
-                        <w:textAlignment w:val="auto"/>
-                        <w:rPr>
-                          <w:rFonts w:hint="default"/>
-                          <w:sz w:val="14"/>
-                          <w:szCs w:val="14"/>
-                          <w:lang w:val="pt-BR"/>
-                        </w:rPr>
-                      </w:pPr>
-                      <w:r>
-                        <w:rPr>
-                          <w:rFonts w:hint="default"/>
-                          <w:sz w:val="14"/>
-                          <w:szCs w:val="14"/>
-                          <w:lang w:val="pt-BR"/>
-                        </w:rPr>
-                        <w:t>Pré-teste</w:t>
-                      </w:r>
-                    </w:p>
-                    <w:p>
-                      <w:pPr>
-                        <w:keepNext w:val="0"/>
-                        <w:keepLines w:val="0"/>
-                        <w:pageBreakBefore w:val="0"/>
-                        <w:widowControl/>
-                        <w:kinsoku/>
-                        <w:wordWrap/>
-                        <w:overflowPunct/>
-                        <w:topLinePunct w:val="0"/>
-                        <w:autoSpaceDE/>
-                        <w:autoSpaceDN/>
-                        <w:bidi w:val="0"/>
-                        <w:adjustRightInd/>
-                        <w:snapToGrid/>
-                        <w:jc w:val="center"/>
-                        <w:textAlignment w:val="auto"/>
-                        <w:rPr>
-                          <w:rFonts w:hint="default"/>
-                          <w:sz w:val="14"/>
-                          <w:szCs w:val="14"/>
-                          <w:lang w:val="pt-BR"/>
-                        </w:rPr>
-                      </w:pPr>
-                      <w:r>
-                        <w:rPr>
-                          <w:rFonts w:hint="default"/>
-                          <w:sz w:val="14"/>
-                          <w:szCs w:val="14"/>
-                          <w:lang w:val="pt-BR"/>
-                        </w:rPr>
-                        <w:t>Q1 motivação</w:t>
-                      </w:r>
-                    </w:p>
-                    <w:p>
-                      <w:pPr>
-                        <w:keepNext w:val="0"/>
-                        <w:keepLines w:val="0"/>
-                        <w:pageBreakBefore w:val="0"/>
-                        <w:widowControl/>
-                        <w:kinsoku/>
-                        <w:wordWrap/>
-                        <w:overflowPunct/>
-                        <w:topLinePunct w:val="0"/>
-                        <w:autoSpaceDE/>
-                        <w:autoSpaceDN/>
-                        <w:bidi w:val="0"/>
-                        <w:adjustRightInd/>
-                        <w:snapToGrid/>
-                        <w:jc w:val="center"/>
-                        <w:textAlignment w:val="auto"/>
-                        <w:rPr>
-                          <w:rFonts w:hint="default"/>
-                          <w:sz w:val="14"/>
-                          <w:szCs w:val="14"/>
-                          <w:lang w:val="pt-BR"/>
-                        </w:rPr>
-                      </w:pPr>
-                      <w:r>
-                        <w:rPr>
-                          <w:rFonts w:hint="default"/>
-                          <w:sz w:val="14"/>
-                          <w:szCs w:val="14"/>
-                          <w:lang w:val="pt-BR"/>
-                        </w:rPr>
-                        <w:t>(MMS)</w:t>
-                      </w:r>
-                    </w:p>
-                    <w:p>
-                      <w:pPr>
-                        <w:keepNext w:val="0"/>
-                        <w:keepLines w:val="0"/>
-                        <w:pageBreakBefore w:val="0"/>
-                        <w:widowControl/>
-                        <w:kinsoku/>
-                        <w:wordWrap/>
-                        <w:overflowPunct/>
-                        <w:topLinePunct w:val="0"/>
-                        <w:autoSpaceDE/>
-                        <w:autoSpaceDN/>
-                        <w:bidi w:val="0"/>
-                        <w:adjustRightInd/>
-                        <w:snapToGrid/>
-                        <w:jc w:val="center"/>
-                        <w:textAlignment w:val="auto"/>
-                        <w:rPr>
-                          <w:rFonts w:hint="default"/>
-                          <w:sz w:val="14"/>
-                          <w:szCs w:val="14"/>
-                          <w:lang w:val="pt-BR"/>
-                        </w:rPr>
-                      </w:pPr>
-                    </w:p>
-                  </w:txbxContent>
-                </v:textbox>
-              </v:shape>
-            </w:pict>
-          </mc:Fallback>
-        </mc:AlternateContent>
-      </w:r>
-      <w:r>
-        <w:rPr>
-          <w:sz w:val="24"/>
-        </w:rPr>
-        <mc:AlternateContent>
-          <mc:Choice Requires="wps">
-            <w:drawing>
-              <wp:anchor distT="0" distB="0" distL="114300" distR="114300" simplePos="0" relativeHeight="251667456" behindDoc="0" locked="0" layoutInCell="1" allowOverlap="1">
-                <wp:simplePos x="0" y="0"/>
-                <wp:positionH relativeFrom="column">
-                  <wp:posOffset>2292350</wp:posOffset>
-                </wp:positionH>
-                <wp:positionV relativeFrom="paragraph">
-                  <wp:posOffset>1419225</wp:posOffset>
-                </wp:positionV>
-                <wp:extent cx="441325" cy="0"/>
-                <wp:effectExtent l="0" t="48895" r="15875" b="65405"/>
-                <wp:wrapNone/>
-                <wp:docPr id="17" name="Conector de Seta Reta 17"/>
-                <wp:cNvGraphicFramePr/>
-                <a:graphic xmlns:a="http://schemas.openxmlformats.org/drawingml/2006/main">
-                  <a:graphicData uri="http://schemas.microsoft.com/office/word/2010/wordprocessingShape">
-                    <wps:wsp>
-                      <wps:cNvCnPr/>
-                      <wps:spPr>
-                        <a:xfrm>
-                          <a:off x="0" y="0"/>
-                          <a:ext cx="441325" cy="0"/>
-                        </a:xfrm>
-                        <a:prstGeom prst="straightConnector1">
-                          <a:avLst/>
-                        </a:prstGeom>
-                        <a:ln>
-                          <a:tailEnd type="arrow" w="med" len="med"/>
-                        </a:ln>
-                      </wps:spPr>
-                      <wps:style>
-                        <a:lnRef idx="1">
-                          <a:schemeClr val="dk1"/>
-                        </a:lnRef>
-                        <a:fillRef idx="0">
-                          <a:schemeClr val="dk1"/>
-                        </a:fillRef>
-                        <a:effectRef idx="0">
-                          <a:schemeClr val="dk1"/>
-                        </a:effectRef>
-                        <a:fontRef idx="minor">
-                          <a:schemeClr val="tx1"/>
-                        </a:fontRef>
-                      </wps:style>
-                      <wps:bodyPr/>
-                    </wps:wsp>
-                  </a:graphicData>
-                </a:graphic>
-              </wp:anchor>
-            </w:drawing>
-          </mc:Choice>
-          <mc:Fallback>
-            <w:pict>
-              <v:shape id="Conector de Seta Reta 17" o:spid="_x0000_s1026" o:spt="32" type="#_x0000_t32" style="position:absolute;left:0pt;margin-left:180.5pt;margin-top:111.75pt;height:0pt;width:34.75pt;z-index:251667456;mso-width-relative:page;mso-height-relative:page;" filled="f" stroked="t" coordsize="21600,21600" o:gfxdata="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">
-                <v:fill on="f" focussize="0,0"/>
-                <v:stroke weight="0.5pt" color="#000000 [3200]" miterlimit="8" joinstyle="miter" endarrow="open"/>
-                <v:imagedata o:title=""/>
-                <o:lock v:ext="edit" aspectratio="f"/>
-              </v:shape>
-            </w:pict>
-          </mc:Fallback>
-        </mc:AlternateContent>
-      </w:r>
-      <w:r>
-        <w:rPr>
-          <w:sz w:val="24"/>
-        </w:rPr>
-        <mc:AlternateContent>
-          <mc:Choice Requires="wps">
-            <w:drawing>
-              <wp:anchor distT="0" distB="0" distL="114300" distR="114300" simplePos="0" relativeHeight="251664384" behindDoc="0" locked="0" layoutInCell="1" allowOverlap="1">
+              <wp:anchor distT="0" distB="0" distL="114300" distR="114300" simplePos="0" relativeHeight="251663360" behindDoc="0" locked="0" layoutInCell="1" allowOverlap="1">
                 <wp:simplePos x="0" y="0"/>
                 <wp:positionH relativeFrom="column">
                   <wp:posOffset>1301115</wp:posOffset>
@@ -4170,7 +2612,7 @@
           </mc:Choice>
           <mc:Fallback>
             <w:pict>
-              <v:shape id="Elipse 14" o:spid="_x0000_s1026" o:spt="3" type="#_x0000_t3" style="position:absolute;left:0pt;margin-left:102.45pt;margin-top:42.6pt;height:45.35pt;width:79.35pt;z-index:251664384;v-text-anchor:middle;mso-width-relative:page;mso-height-relative:page;" fillcolor="#FFFFFF [3212]" filled="t" stroked="t" coordsize="21600,21600" o:gfxdata="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">
+              <v:shape id="Elipse 14" o:spid="_x0000_s1026" o:spt="3" type="#_x0000_t3" style="position:absolute;left:0pt;margin-left:102.45pt;margin-top:42.6pt;height:45.35pt;width:79.35pt;z-index:251663360;v-text-anchor:middle;mso-width-relative:page;mso-height-relative:page;" fillcolor="#FFFFFF [3212]" filled="t" stroked="t" coordsize="21600,21600" o:gfxdata="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">
                 <v:fill on="t" focussize="0,0"/>
                 <v:stroke weight="1pt" color="#000000 [3213]" miterlimit="8" joinstyle="miter"/>
                 <v:imagedata o:title=""/>
@@ -4318,7 +2760,7 @@
         <mc:AlternateContent>
           <mc:Choice Requires="wps">
             <w:drawing>
-              <wp:anchor distT="0" distB="0" distL="114300" distR="114300" simplePos="0" relativeHeight="251665408" behindDoc="0" locked="0" layoutInCell="1" allowOverlap="1">
+              <wp:anchor distT="0" distB="0" distL="114300" distR="114300" simplePos="0" relativeHeight="251664384" behindDoc="0" locked="0" layoutInCell="1" allowOverlap="1">
                 <wp:simplePos x="0" y="0"/>
                 <wp:positionH relativeFrom="column">
                   <wp:posOffset>2310130</wp:posOffset>
@@ -4370,7 +2812,7 @@
           </mc:Choice>
           <mc:Fallback>
             <w:pict>
-              <v:shape id="Conector de Seta Reta 15" o:spid="_x0000_s1026" o:spt="32" type="#_x0000_t32" style="position:absolute;left:0pt;margin-left:181.9pt;margin-top:64.75pt;height:0pt;width:34.75pt;z-index:251665408;mso-width-relative:page;mso-height-relative:page;" filled="f" stroked="t" coordsize="21600,21600" o:gfxdata="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">
+              <v:shape id="Conector de Seta Reta 15" o:spid="_x0000_s1026" o:spt="32" type="#_x0000_t32" style="position:absolute;left:0pt;margin-left:181.9pt;margin-top:64.75pt;height:0pt;width:34.75pt;z-index:251664384;mso-width-relative:page;mso-height-relative:page;" filled="f" stroked="t" coordsize="21600,21600" o:gfxdata="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">
                 <v:fill on="f" focussize="0,0"/>
                 <v:stroke weight="0.5pt" color="#000000 [3200]" miterlimit="8" joinstyle="miter" endarrow="open"/>
                 <v:imagedata o:title=""/>
@@ -4387,7 +2829,7 @@
         <mc:AlternateContent>
           <mc:Choice Requires="wps">
             <w:drawing>
-              <wp:anchor distT="0" distB="0" distL="114300" distR="114300" simplePos="0" relativeHeight="251663360" behindDoc="0" locked="0" layoutInCell="1" allowOverlap="1">
+              <wp:anchor distT="0" distB="0" distL="114300" distR="114300" simplePos="0" relativeHeight="251662336" behindDoc="0" locked="0" layoutInCell="1" allowOverlap="1">
                 <wp:simplePos x="0" y="0"/>
                 <wp:positionH relativeFrom="column">
                   <wp:posOffset>2287270</wp:posOffset>
@@ -4439,7 +2881,7 @@
           </mc:Choice>
           <mc:Fallback>
             <w:pict>
-              <v:shape id="Conector de Seta Reta 13" o:spid="_x0000_s1026" o:spt="32" type="#_x0000_t32" style="position:absolute;left:0pt;margin-left:180.1pt;margin-top:16.6pt;height:0pt;width:34.75pt;z-index:251663360;mso-width-relative:page;mso-height-relative:page;" filled="f" stroked="t" coordsize="21600,21600" o:gfxdata="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">
+              <v:shape id="Conector de Seta Reta 13" o:spid="_x0000_s1026" o:spt="32" type="#_x0000_t32" style="position:absolute;left:0pt;margin-left:180.1pt;margin-top:16.6pt;height:0pt;width:34.75pt;z-index:251662336;mso-width-relative:page;mso-height-relative:page;" filled="f" stroked="t" coordsize="21600,21600" o:gfxdata="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">
                 <v:fill on="f" focussize="0,0"/>
                 <v:stroke weight="0.5pt" color="#000000 [3200]" miterlimit="8" joinstyle="miter" endarrow="open"/>
                 <v:imagedata o:title=""/>
@@ -4457,8 +2899,8 @@
         </w:rPr>
         <w:drawing>
           <wp:inline distT="0" distB="0" distL="114300" distR="114300">
-            <wp:extent cx="844550" cy="1716405"/>
-            <wp:effectExtent l="0" t="0" r="12700" b="17145"/>
+            <wp:extent cx="849630" cy="1087120"/>
+            <wp:effectExtent l="0" t="0" r="7620" b="17780"/>
             <wp:docPr id="1" name="Imagem 1" descr="IMG_256"/>
             <wp:cNvGraphicFramePr>
               <a:graphicFrameLocks xmlns:a="http://schemas.openxmlformats.org/drawingml/2006/main" noChangeAspect="1"/>
@@ -4473,8 +2915,8 @@
                     </pic:cNvPicPr>
                   </pic:nvPicPr>
                   <pic:blipFill>
-                    <a:blip r:embed="rId7"/>
-                    <a:srcRect t="37431" r="85813"/>
+                    <a:blip r:embed="rId6"/>
+                    <a:srcRect t="37431" r="85728" b="22940"/>
                     <a:stretch>
                       <a:fillRect/>
                     </a:stretch>
@@ -4482,7 +2924,7 @@
                   <pic:spPr>
                     <a:xfrm>
                       <a:off x="0" y="0"/>
-                      <a:ext cx="844550" cy="1716405"/>
+                      <a:ext cx="849630" cy="1087120"/>
                     </a:xfrm>
                     <a:prstGeom prst="rect">
                       <a:avLst/>
@@ -4624,7 +3066,7 @@
     <w:lsdException w:unhideWhenUsed="0" w:uiPriority="0" w:semiHidden="0" w:name="HTML Sample"/>
     <w:lsdException w:unhideWhenUsed="0" w:uiPriority="0" w:semiHidden="0" w:name="HTML Typewriter"/>
     <w:lsdException w:unhideWhenUsed="0" w:uiPriority="0" w:semiHidden="0" w:name="HTML Variable"/>
-    <w:lsdException w:unhideWhenUsed="0" w:uiPriority="0" w:name="Normal Table"/>
+    <w:lsdException w:qFormat="1" w:unhideWhenUsed="0" w:uiPriority="0" w:name="Normal Table"/>
     <w:lsdException w:unhideWhenUsed="0" w:uiPriority="0" w:semiHidden="0" w:name="annotation subject"/>
     <w:lsdException w:unhideWhenUsed="0" w:uiPriority="0" w:semiHidden="0" w:name="Table Simple 1"/>
     <w:lsdException w:unhideWhenUsed="0" w:uiPriority="0" w:semiHidden="0" w:name="Table Simple 2"/>
@@ -4787,6 +3229,7 @@
   <w:style w:type="table" w:default="1" w:styleId="3">
     <w:name w:val="Normal Table"/>
     <w:semiHidden/>
+    <w:qFormat/>
     <w:uiPriority w:val="0"/>
     <w:tblPr>
       <w:tblCellMar>

</xml_diff>